<commit_message>
add literlist and modify pojasn zap
</commit_message>
<xml_diff>
--- a/Пояснительная записка.docx
+++ b/Пояснительная записка.docx
@@ -1,6 +1,6 @@
 
 <file path=word/document.xml><?xml version="1.0" encoding="utf-8"?>
-<w:document xmlns:wpc="http://schemas.microsoft.com/office/word/2010/wordprocessingCanvas" xmlns:cx="http://schemas.microsoft.com/office/drawing/2014/chartex" xmlns:cx1="http://schemas.microsoft.com/office/drawing/2015/9/8/chartex" xmlns:cx2="http://schemas.microsoft.com/office/drawing/2015/10/21/chartex" xmlns:cx3="http://schemas.microsoft.com/office/drawing/2016/5/9/chartex" xmlns:cx4="http://schemas.microsoft.com/office/drawing/2016/5/10/chartex" xmlns:cx5="http://schemas.microsoft.com/office/drawing/2016/5/11/chartex" xmlns:cx6="http://schemas.microsoft.com/office/drawing/2016/5/12/chartex" xmlns:cx7="http://schemas.microsoft.com/office/drawing/2016/5/13/chartex" xmlns:cx8="http://schemas.microsoft.com/office/drawing/2016/5/14/chartex" xmlns:mc="http://schemas.openxmlformats.org/markup-compatibility/2006" xmlns:aink="http://schemas.microsoft.com/office/drawing/2016/ink" xmlns:am3d="http://schemas.microsoft.com/office/drawing/2017/model3d" xmlns:o="urn:schemas-microsoft-com:office:office" xmlns:r="http://schemas.openxmlformats.org/officeDocument/2006/relationships" xmlns:m="http://schemas.openxmlformats.org/officeDocument/2006/math" xmlns:v="urn:schemas-microsoft-com:vml" xmlns:wp14="http://schemas.microsoft.com/office/word/2010/wordprocessingDrawing" xmlns:wp="http://schemas.openxmlformats.org/drawingml/2006/wordprocessingDrawing" xmlns:w10="urn:schemas-microsoft-com:office:word" xmlns:w="http://schemas.openxmlformats.org/wordprocessingml/2006/main" xmlns:w14="http://schemas.microsoft.com/office/word/2010/wordml" xmlns:w15="http://schemas.microsoft.com/office/word/2012/wordml" xmlns:w16cex="http://schemas.microsoft.com/office/word/2018/wordml/cex" xmlns:w16cid="http://schemas.microsoft.com/office/word/2016/wordml/cid" xmlns:w16="http://schemas.microsoft.com/office/word/2018/wordml" xmlns:w16sdtdh="http://schemas.microsoft.com/office/word/2020/wordml/sdtdatahash" xmlns:w16se="http://schemas.microsoft.com/office/word/2015/wordml/symex" xmlns:wpg="http://schemas.microsoft.com/office/word/2010/wordprocessingGroup" xmlns:wpi="http://schemas.microsoft.com/office/word/2010/wordprocessingInk" xmlns:wne="http://schemas.microsoft.com/office/word/2006/wordml" xmlns:wps="http://schemas.microsoft.com/office/word/2010/wordprocessingShape" mc:Ignorable="w14 w15 w16se w16cid w16 w16cex w16sdtdh wp14">
+<w:document xmlns:wpc="http://schemas.microsoft.com/office/word/2010/wordprocessingCanvas" xmlns:cx="http://schemas.microsoft.com/office/drawing/2014/chartex" xmlns:cx1="http://schemas.microsoft.com/office/drawing/2015/9/8/chartex" xmlns:cx2="http://schemas.microsoft.com/office/drawing/2015/10/21/chartex" xmlns:cx3="http://schemas.microsoft.com/office/drawing/2016/5/9/chartex" xmlns:cx4="http://schemas.microsoft.com/office/drawing/2016/5/10/chartex" xmlns:cx5="http://schemas.microsoft.com/office/drawing/2016/5/11/chartex" xmlns:cx6="http://schemas.microsoft.com/office/drawing/2016/5/12/chartex" xmlns:cx7="http://schemas.microsoft.com/office/drawing/2016/5/13/chartex" xmlns:cx8="http://schemas.microsoft.com/office/drawing/2016/5/14/chartex" xmlns:mc="http://schemas.openxmlformats.org/markup-compatibility/2006" xmlns:aink="http://schemas.microsoft.com/office/drawing/2016/ink" xmlns:am3d="http://schemas.microsoft.com/office/drawing/2017/model3d" xmlns:o="urn:schemas-microsoft-com:office:office" xmlns:r="http://schemas.openxmlformats.org/officeDocument/2006/relationships" xmlns:m="http://schemas.openxmlformats.org/officeDocument/2006/math" xmlns:v="urn:schemas-microsoft-com:vml" xmlns:wp14="http://schemas.microsoft.com/office/word/2010/wordprocessingDrawing" xmlns:wp="http://schemas.openxmlformats.org/drawingml/2006/wordprocessingDrawing" xmlns:w10="urn:schemas-microsoft-com:office:word" xmlns:w="http://schemas.openxmlformats.org/wordprocessingml/2006/main" xmlns:w14="http://schemas.microsoft.com/office/word/2010/wordml" xmlns:w15="http://schemas.microsoft.com/office/word/2012/wordml" xmlns:w16cid="http://schemas.microsoft.com/office/word/2016/wordml/cid" xmlns:w16se="http://schemas.microsoft.com/office/word/2015/wordml/symex" xmlns:wpg="http://schemas.microsoft.com/office/word/2010/wordprocessingGroup" xmlns:wpi="http://schemas.microsoft.com/office/word/2010/wordprocessingInk" xmlns:wne="http://schemas.microsoft.com/office/word/2006/wordml" xmlns:wps="http://schemas.microsoft.com/office/word/2010/wordprocessingShape" mc:Ignorable="w14 w15 w16se w16cid wp14">
   <w:body>
     <w:p>
       <w:pPr>
@@ -685,7 +685,7 @@
           <w:r>
             <w:fldChar w:fldCharType="separate"/>
           </w:r>
-          <w:hyperlink w:anchor="_Toc69312154" w:history="1">
+          <w:hyperlink w:anchor="_Toc69670074" w:history="1">
             <w:r>
               <w:rPr>
                 <w:rStyle w:val="a6"/>
@@ -712,7 +712,7 @@
                 <w:noProof/>
                 <w:webHidden/>
               </w:rPr>
-              <w:instrText xml:space="preserve"> PAGEREF _Toc69312154 \h </w:instrText>
+              <w:instrText xml:space="preserve"> PAGEREF _Toc69670074 \h </w:instrText>
             </w:r>
             <w:r>
               <w:rPr>
@@ -756,12 +756,154 @@
               <w:lang w:eastAsia="ru-RU"/>
             </w:rPr>
           </w:pPr>
-          <w:hyperlink w:anchor="_Toc69312155" w:history="1">
+          <w:hyperlink w:anchor="_Toc69670075" w:history="1">
             <w:r>
               <w:rPr>
                 <w:rStyle w:val="a6"/>
                 <w:noProof/>
               </w:rPr>
+              <w:t>ПМ – Программный модуль</w:t>
+            </w:r>
+            <w:r>
+              <w:rPr>
+                <w:noProof/>
+                <w:webHidden/>
+              </w:rPr>
+              <w:tab/>
+            </w:r>
+            <w:r>
+              <w:rPr>
+                <w:noProof/>
+                <w:webHidden/>
+              </w:rPr>
+              <w:fldChar w:fldCharType="begin"/>
+            </w:r>
+            <w:r>
+              <w:rPr>
+                <w:noProof/>
+                <w:webHidden/>
+              </w:rPr>
+              <w:instrText xml:space="preserve"> PAGEREF _Toc69670075 \h </w:instrText>
+            </w:r>
+            <w:r>
+              <w:rPr>
+                <w:noProof/>
+                <w:webHidden/>
+              </w:rPr>
+            </w:r>
+            <w:r>
+              <w:rPr>
+                <w:noProof/>
+                <w:webHidden/>
+              </w:rPr>
+              <w:fldChar w:fldCharType="separate"/>
+            </w:r>
+            <w:r>
+              <w:rPr>
+                <w:noProof/>
+                <w:webHidden/>
+              </w:rPr>
+              <w:t>3</w:t>
+            </w:r>
+            <w:r>
+              <w:rPr>
+                <w:noProof/>
+                <w:webHidden/>
+              </w:rPr>
+              <w:fldChar w:fldCharType="end"/>
+            </w:r>
+          </w:hyperlink>
+        </w:p>
+        <w:p>
+          <w:pPr>
+            <w:pStyle w:val="11"/>
+            <w:tabs>
+              <w:tab w:val="right" w:leader="dot" w:pos="9345"/>
+            </w:tabs>
+            <w:rPr>
+              <w:rFonts w:asciiTheme="minorHAnsi" w:eastAsiaTheme="minorEastAsia" w:hAnsiTheme="minorHAnsi" w:cstheme="minorBidi"/>
+              <w:noProof/>
+              <w:sz w:val="22"/>
+              <w:lang w:eastAsia="ru-RU"/>
+            </w:rPr>
+          </w:pPr>
+          <w:hyperlink w:anchor="_Toc69670076" w:history="1">
+            <w:r>
+              <w:rPr>
+                <w:rStyle w:val="a6"/>
+                <w:noProof/>
+              </w:rPr>
+              <w:t>НКСС – настройка конфигурации сетевых сервисов</w:t>
+            </w:r>
+            <w:r>
+              <w:rPr>
+                <w:noProof/>
+                <w:webHidden/>
+              </w:rPr>
+              <w:tab/>
+            </w:r>
+            <w:r>
+              <w:rPr>
+                <w:noProof/>
+                <w:webHidden/>
+              </w:rPr>
+              <w:fldChar w:fldCharType="begin"/>
+            </w:r>
+            <w:r>
+              <w:rPr>
+                <w:noProof/>
+                <w:webHidden/>
+              </w:rPr>
+              <w:instrText xml:space="preserve"> PAGEREF _Toc69670076 \h </w:instrText>
+            </w:r>
+            <w:r>
+              <w:rPr>
+                <w:noProof/>
+                <w:webHidden/>
+              </w:rPr>
+            </w:r>
+            <w:r>
+              <w:rPr>
+                <w:noProof/>
+                <w:webHidden/>
+              </w:rPr>
+              <w:fldChar w:fldCharType="separate"/>
+            </w:r>
+            <w:r>
+              <w:rPr>
+                <w:noProof/>
+                <w:webHidden/>
+              </w:rPr>
+              <w:t>3</w:t>
+            </w:r>
+            <w:r>
+              <w:rPr>
+                <w:noProof/>
+                <w:webHidden/>
+              </w:rPr>
+              <w:fldChar w:fldCharType="end"/>
+            </w:r>
+          </w:hyperlink>
+        </w:p>
+        <w:p>
+          <w:pPr>
+            <w:pStyle w:val="11"/>
+            <w:tabs>
+              <w:tab w:val="right" w:leader="dot" w:pos="9345"/>
+            </w:tabs>
+            <w:rPr>
+              <w:rFonts w:asciiTheme="minorHAnsi" w:eastAsiaTheme="minorEastAsia" w:hAnsiTheme="minorHAnsi" w:cstheme="minorBidi"/>
+              <w:noProof/>
+              <w:sz w:val="22"/>
+              <w:lang w:eastAsia="ru-RU"/>
+            </w:rPr>
+          </w:pPr>
+          <w:hyperlink w:anchor="_Toc69670077" w:history="1">
+            <w:r>
+              <w:rPr>
+                <w:rStyle w:val="a6"/>
+                <w:noProof/>
+              </w:rPr>
               <w:t>Введение</w:t>
             </w:r>
             <w:r>
@@ -783,7 +925,7 @@
                 <w:noProof/>
                 <w:webHidden/>
               </w:rPr>
-              <w:instrText xml:space="preserve"> PAGEREF _Toc69312155 \h </w:instrText>
+              <w:instrText xml:space="preserve"> PAGEREF _Toc69670077 \h </w:instrText>
             </w:r>
             <w:r>
               <w:rPr>
@@ -828,7 +970,7 @@
               <w:lang w:eastAsia="ru-RU"/>
             </w:rPr>
           </w:pPr>
-          <w:hyperlink w:anchor="_Toc69312156" w:history="1">
+          <w:hyperlink w:anchor="_Toc69670078" w:history="1">
             <w:r>
               <w:rPr>
                 <w:rStyle w:val="a6"/>
@@ -871,7 +1013,7 @@
                 <w:noProof/>
                 <w:webHidden/>
               </w:rPr>
-              <w:instrText xml:space="preserve"> PAGEREF _Toc69312156 \h </w:instrText>
+              <w:instrText xml:space="preserve"> PAGEREF _Toc69670078 \h </w:instrText>
             </w:r>
             <w:r>
               <w:rPr>
@@ -891,7 +1033,7 @@
                 <w:noProof/>
                 <w:webHidden/>
               </w:rPr>
-              <w:t>6</w:t>
+              <w:t>5</w:t>
             </w:r>
             <w:r>
               <w:rPr>
@@ -916,7 +1058,7 @@
               <w:lang w:eastAsia="ru-RU"/>
             </w:rPr>
           </w:pPr>
-          <w:hyperlink w:anchor="_Toc69312157" w:history="1">
+          <w:hyperlink w:anchor="_Toc69670079" w:history="1">
             <w:r>
               <w:rPr>
                 <w:rStyle w:val="a6"/>
@@ -937,8 +1079,16 @@
               <w:rPr>
                 <w:rStyle w:val="a6"/>
                 <w:noProof/>
-              </w:rPr>
-              <w:t>Исследование предметной области</w:t>
+                <w:lang w:val="en-US"/>
+              </w:rPr>
+              <w:t>NTP</w:t>
+            </w:r>
+            <w:r>
+              <w:rPr>
+                <w:rStyle w:val="a6"/>
+                <w:noProof/>
+              </w:rPr>
+              <w:t xml:space="preserve"> – протокол</w:t>
             </w:r>
             <w:r>
               <w:rPr>
@@ -959,7 +1109,7 @@
                 <w:noProof/>
                 <w:webHidden/>
               </w:rPr>
-              <w:instrText xml:space="preserve"> PAGEREF _Toc69312157 \h </w:instrText>
+              <w:instrText xml:space="preserve"> PAGEREF _Toc69670079 \h </w:instrText>
             </w:r>
             <w:r>
               <w:rPr>
@@ -979,7 +1129,7 @@
                 <w:noProof/>
                 <w:webHidden/>
               </w:rPr>
-              <w:t>6</w:t>
+              <w:t>5</w:t>
             </w:r>
             <w:r>
               <w:rPr>
@@ -1004,7 +1154,7 @@
               <w:lang w:eastAsia="ru-RU"/>
             </w:rPr>
           </w:pPr>
-          <w:hyperlink w:anchor="_Toc69312158" w:history="1">
+          <w:hyperlink w:anchor="_Toc69670080" w:history="1">
             <w:r>
               <w:rPr>
                 <w:rStyle w:val="a6"/>
@@ -1026,6 +1176,94 @@
                 <w:rStyle w:val="a6"/>
                 <w:noProof/>
               </w:rPr>
+              <w:t>Виды сетевых устройств</w:t>
+            </w:r>
+            <w:r>
+              <w:rPr>
+                <w:noProof/>
+                <w:webHidden/>
+              </w:rPr>
+              <w:tab/>
+            </w:r>
+            <w:r>
+              <w:rPr>
+                <w:noProof/>
+                <w:webHidden/>
+              </w:rPr>
+              <w:fldChar w:fldCharType="begin"/>
+            </w:r>
+            <w:r>
+              <w:rPr>
+                <w:noProof/>
+                <w:webHidden/>
+              </w:rPr>
+              <w:instrText xml:space="preserve"> PAGEREF _Toc69670080 \h </w:instrText>
+            </w:r>
+            <w:r>
+              <w:rPr>
+                <w:noProof/>
+                <w:webHidden/>
+              </w:rPr>
+            </w:r>
+            <w:r>
+              <w:rPr>
+                <w:noProof/>
+                <w:webHidden/>
+              </w:rPr>
+              <w:fldChar w:fldCharType="separate"/>
+            </w:r>
+            <w:r>
+              <w:rPr>
+                <w:noProof/>
+                <w:webHidden/>
+              </w:rPr>
+              <w:t>6</w:t>
+            </w:r>
+            <w:r>
+              <w:rPr>
+                <w:noProof/>
+                <w:webHidden/>
+              </w:rPr>
+              <w:fldChar w:fldCharType="end"/>
+            </w:r>
+          </w:hyperlink>
+        </w:p>
+        <w:p>
+          <w:pPr>
+            <w:pStyle w:val="11"/>
+            <w:tabs>
+              <w:tab w:val="left" w:pos="660"/>
+              <w:tab w:val="right" w:leader="dot" w:pos="9345"/>
+            </w:tabs>
+            <w:rPr>
+              <w:rFonts w:asciiTheme="minorHAnsi" w:eastAsiaTheme="minorEastAsia" w:hAnsiTheme="minorHAnsi" w:cstheme="minorBidi"/>
+              <w:noProof/>
+              <w:sz w:val="22"/>
+              <w:lang w:eastAsia="ru-RU"/>
+            </w:rPr>
+          </w:pPr>
+          <w:hyperlink w:anchor="_Toc69670081" w:history="1">
+            <w:r>
+              <w:rPr>
+                <w:rStyle w:val="a6"/>
+                <w:noProof/>
+              </w:rPr>
+              <w:t>1.3</w:t>
+            </w:r>
+            <w:r>
+              <w:rPr>
+                <w:rFonts w:asciiTheme="minorHAnsi" w:eastAsiaTheme="minorEastAsia" w:hAnsiTheme="minorHAnsi" w:cstheme="minorBidi"/>
+                <w:noProof/>
+                <w:sz w:val="22"/>
+                <w:lang w:eastAsia="ru-RU"/>
+              </w:rPr>
+              <w:tab/>
+            </w:r>
+            <w:r>
+              <w:rPr>
+                <w:rStyle w:val="a6"/>
+                <w:noProof/>
+              </w:rPr>
               <w:t>Обзор аналогичных программных решений</w:t>
             </w:r>
             <w:r>
@@ -1047,7 +1285,7 @@
                 <w:noProof/>
                 <w:webHidden/>
               </w:rPr>
-              <w:instrText xml:space="preserve"> PAGEREF _Toc69312158 \h </w:instrText>
+              <w:instrText xml:space="preserve"> PAGEREF _Toc69670081 \h </w:instrText>
             </w:r>
             <w:r>
               <w:rPr>
@@ -1067,7 +1305,359 @@
                 <w:noProof/>
                 <w:webHidden/>
               </w:rPr>
-              <w:t>6</w:t>
+              <w:t>9</w:t>
+            </w:r>
+            <w:r>
+              <w:rPr>
+                <w:noProof/>
+                <w:webHidden/>
+              </w:rPr>
+              <w:fldChar w:fldCharType="end"/>
+            </w:r>
+          </w:hyperlink>
+        </w:p>
+        <w:p>
+          <w:pPr>
+            <w:pStyle w:val="11"/>
+            <w:tabs>
+              <w:tab w:val="left" w:pos="660"/>
+              <w:tab w:val="right" w:leader="dot" w:pos="9345"/>
+            </w:tabs>
+            <w:rPr>
+              <w:rFonts w:asciiTheme="minorHAnsi" w:eastAsiaTheme="minorEastAsia" w:hAnsiTheme="minorHAnsi" w:cstheme="minorBidi"/>
+              <w:noProof/>
+              <w:sz w:val="22"/>
+              <w:lang w:eastAsia="ru-RU"/>
+            </w:rPr>
+          </w:pPr>
+          <w:hyperlink w:anchor="_Toc69670082" w:history="1">
+            <w:r>
+              <w:rPr>
+                <w:rStyle w:val="a6"/>
+                <w:noProof/>
+              </w:rPr>
+              <w:t>1.4</w:t>
+            </w:r>
+            <w:r>
+              <w:rPr>
+                <w:rFonts w:asciiTheme="minorHAnsi" w:eastAsiaTheme="minorEastAsia" w:hAnsiTheme="minorHAnsi" w:cstheme="minorBidi"/>
+                <w:noProof/>
+                <w:sz w:val="22"/>
+                <w:lang w:eastAsia="ru-RU"/>
+              </w:rPr>
+              <w:tab/>
+            </w:r>
+            <w:r>
+              <w:rPr>
+                <w:rStyle w:val="a6"/>
+                <w:noProof/>
+              </w:rPr>
+              <w:t>Постановка цели и задач</w:t>
+            </w:r>
+            <w:r>
+              <w:rPr>
+                <w:noProof/>
+                <w:webHidden/>
+              </w:rPr>
+              <w:tab/>
+            </w:r>
+            <w:r>
+              <w:rPr>
+                <w:noProof/>
+                <w:webHidden/>
+              </w:rPr>
+              <w:fldChar w:fldCharType="begin"/>
+            </w:r>
+            <w:r>
+              <w:rPr>
+                <w:noProof/>
+                <w:webHidden/>
+              </w:rPr>
+              <w:instrText xml:space="preserve"> PAGEREF _Toc69670082 \h </w:instrText>
+            </w:r>
+            <w:r>
+              <w:rPr>
+                <w:noProof/>
+                <w:webHidden/>
+              </w:rPr>
+            </w:r>
+            <w:r>
+              <w:rPr>
+                <w:noProof/>
+                <w:webHidden/>
+              </w:rPr>
+              <w:fldChar w:fldCharType="separate"/>
+            </w:r>
+            <w:r>
+              <w:rPr>
+                <w:noProof/>
+                <w:webHidden/>
+              </w:rPr>
+              <w:t>10</w:t>
+            </w:r>
+            <w:r>
+              <w:rPr>
+                <w:noProof/>
+                <w:webHidden/>
+              </w:rPr>
+              <w:fldChar w:fldCharType="end"/>
+            </w:r>
+          </w:hyperlink>
+        </w:p>
+        <w:p>
+          <w:pPr>
+            <w:pStyle w:val="11"/>
+            <w:tabs>
+              <w:tab w:val="left" w:pos="440"/>
+              <w:tab w:val="right" w:leader="dot" w:pos="9345"/>
+            </w:tabs>
+            <w:rPr>
+              <w:rFonts w:asciiTheme="minorHAnsi" w:eastAsiaTheme="minorEastAsia" w:hAnsiTheme="minorHAnsi" w:cstheme="minorBidi"/>
+              <w:noProof/>
+              <w:sz w:val="22"/>
+              <w:lang w:eastAsia="ru-RU"/>
+            </w:rPr>
+          </w:pPr>
+          <w:hyperlink w:anchor="_Toc69670083" w:history="1">
+            <w:r>
+              <w:rPr>
+                <w:rStyle w:val="a6"/>
+                <w:noProof/>
+              </w:rPr>
+              <w:t>2.</w:t>
+            </w:r>
+            <w:r>
+              <w:rPr>
+                <w:rFonts w:asciiTheme="minorHAnsi" w:eastAsiaTheme="minorEastAsia" w:hAnsiTheme="minorHAnsi" w:cstheme="minorBidi"/>
+                <w:noProof/>
+                <w:sz w:val="22"/>
+                <w:lang w:eastAsia="ru-RU"/>
+              </w:rPr>
+              <w:tab/>
+            </w:r>
+            <w:r>
+              <w:rPr>
+                <w:rStyle w:val="a6"/>
+                <w:noProof/>
+              </w:rPr>
+              <w:t>Конструкторский раздел</w:t>
+            </w:r>
+            <w:r>
+              <w:rPr>
+                <w:noProof/>
+                <w:webHidden/>
+              </w:rPr>
+              <w:tab/>
+            </w:r>
+            <w:r>
+              <w:rPr>
+                <w:noProof/>
+                <w:webHidden/>
+              </w:rPr>
+              <w:fldChar w:fldCharType="begin"/>
+            </w:r>
+            <w:r>
+              <w:rPr>
+                <w:noProof/>
+                <w:webHidden/>
+              </w:rPr>
+              <w:instrText xml:space="preserve"> PAGEREF _Toc69670083 \h </w:instrText>
+            </w:r>
+            <w:r>
+              <w:rPr>
+                <w:noProof/>
+                <w:webHidden/>
+              </w:rPr>
+            </w:r>
+            <w:r>
+              <w:rPr>
+                <w:noProof/>
+                <w:webHidden/>
+              </w:rPr>
+              <w:fldChar w:fldCharType="separate"/>
+            </w:r>
+            <w:r>
+              <w:rPr>
+                <w:noProof/>
+                <w:webHidden/>
+              </w:rPr>
+              <w:t>10</w:t>
+            </w:r>
+            <w:r>
+              <w:rPr>
+                <w:noProof/>
+                <w:webHidden/>
+              </w:rPr>
+              <w:fldChar w:fldCharType="end"/>
+            </w:r>
+          </w:hyperlink>
+        </w:p>
+        <w:p>
+          <w:pPr>
+            <w:pStyle w:val="11"/>
+            <w:tabs>
+              <w:tab w:val="left" w:pos="660"/>
+              <w:tab w:val="right" w:leader="dot" w:pos="9345"/>
+            </w:tabs>
+            <w:rPr>
+              <w:rFonts w:asciiTheme="minorHAnsi" w:eastAsiaTheme="minorEastAsia" w:hAnsiTheme="minorHAnsi" w:cstheme="minorBidi"/>
+              <w:noProof/>
+              <w:sz w:val="22"/>
+              <w:lang w:eastAsia="ru-RU"/>
+            </w:rPr>
+          </w:pPr>
+          <w:hyperlink w:anchor="_Toc69670084" w:history="1">
+            <w:r>
+              <w:rPr>
+                <w:rStyle w:val="a6"/>
+                <w:noProof/>
+              </w:rPr>
+              <w:t>2.1</w:t>
+            </w:r>
+            <w:r>
+              <w:rPr>
+                <w:rFonts w:asciiTheme="minorHAnsi" w:eastAsiaTheme="minorEastAsia" w:hAnsiTheme="minorHAnsi" w:cstheme="minorBidi"/>
+                <w:noProof/>
+                <w:sz w:val="22"/>
+                <w:lang w:eastAsia="ru-RU"/>
+              </w:rPr>
+              <w:tab/>
+            </w:r>
+            <w:r>
+              <w:rPr>
+                <w:rStyle w:val="a6"/>
+                <w:noProof/>
+              </w:rPr>
+              <w:t>Выбор языка и среды программирования</w:t>
+            </w:r>
+            <w:r>
+              <w:rPr>
+                <w:noProof/>
+                <w:webHidden/>
+              </w:rPr>
+              <w:tab/>
+            </w:r>
+            <w:r>
+              <w:rPr>
+                <w:noProof/>
+                <w:webHidden/>
+              </w:rPr>
+              <w:fldChar w:fldCharType="begin"/>
+            </w:r>
+            <w:r>
+              <w:rPr>
+                <w:noProof/>
+                <w:webHidden/>
+              </w:rPr>
+              <w:instrText xml:space="preserve"> PAGEREF _Toc69670084 \h </w:instrText>
+            </w:r>
+            <w:r>
+              <w:rPr>
+                <w:noProof/>
+                <w:webHidden/>
+              </w:rPr>
+            </w:r>
+            <w:r>
+              <w:rPr>
+                <w:noProof/>
+                <w:webHidden/>
+              </w:rPr>
+              <w:fldChar w:fldCharType="separate"/>
+            </w:r>
+            <w:r>
+              <w:rPr>
+                <w:noProof/>
+                <w:webHidden/>
+              </w:rPr>
+              <w:t>10</w:t>
+            </w:r>
+            <w:r>
+              <w:rPr>
+                <w:noProof/>
+                <w:webHidden/>
+              </w:rPr>
+              <w:fldChar w:fldCharType="end"/>
+            </w:r>
+          </w:hyperlink>
+        </w:p>
+        <w:p>
+          <w:pPr>
+            <w:pStyle w:val="11"/>
+            <w:tabs>
+              <w:tab w:val="left" w:pos="660"/>
+              <w:tab w:val="right" w:leader="dot" w:pos="9345"/>
+            </w:tabs>
+            <w:rPr>
+              <w:rFonts w:asciiTheme="minorHAnsi" w:eastAsiaTheme="minorEastAsia" w:hAnsiTheme="minorHAnsi" w:cstheme="minorBidi"/>
+              <w:noProof/>
+              <w:sz w:val="22"/>
+              <w:lang w:eastAsia="ru-RU"/>
+            </w:rPr>
+          </w:pPr>
+          <w:hyperlink w:anchor="_Toc69670085" w:history="1">
+            <w:r>
+              <w:rPr>
+                <w:rStyle w:val="a6"/>
+                <w:noProof/>
+              </w:rPr>
+              <w:t>2.2</w:t>
+            </w:r>
+            <w:r>
+              <w:rPr>
+                <w:rFonts w:asciiTheme="minorHAnsi" w:eastAsiaTheme="minorEastAsia" w:hAnsiTheme="minorHAnsi" w:cstheme="minorBidi"/>
+                <w:noProof/>
+                <w:sz w:val="22"/>
+                <w:lang w:eastAsia="ru-RU"/>
+              </w:rPr>
+              <w:tab/>
+            </w:r>
+            <w:r>
+              <w:rPr>
+                <w:rStyle w:val="a6"/>
+                <w:noProof/>
+              </w:rPr>
+              <w:t>связь программного модуля с другими компонентами</w:t>
+            </w:r>
+            <w:r>
+              <w:rPr>
+                <w:noProof/>
+                <w:webHidden/>
+              </w:rPr>
+              <w:tab/>
+            </w:r>
+            <w:r>
+              <w:rPr>
+                <w:noProof/>
+                <w:webHidden/>
+              </w:rPr>
+              <w:fldChar w:fldCharType="begin"/>
+            </w:r>
+            <w:r>
+              <w:rPr>
+                <w:noProof/>
+                <w:webHidden/>
+              </w:rPr>
+              <w:instrText xml:space="preserve"> PAGEREF _Toc69670085 \h </w:instrText>
+            </w:r>
+            <w:r>
+              <w:rPr>
+                <w:noProof/>
+                <w:webHidden/>
+              </w:rPr>
+            </w:r>
+            <w:r>
+              <w:rPr>
+                <w:noProof/>
+                <w:webHidden/>
+              </w:rPr>
+              <w:fldChar w:fldCharType="separate"/>
+            </w:r>
+            <w:r>
+              <w:rPr>
+                <w:noProof/>
+                <w:webHidden/>
+              </w:rPr>
+              <w:t>10</w:t>
             </w:r>
             <w:r>
               <w:rPr>
@@ -1112,23 +1702,43 @@
     <w:p>
       <w:pPr>
         <w:pStyle w:val="1"/>
+      </w:pPr>
+      <w:bookmarkStart w:id="1" w:name="_Toc69670074"/>
+      <w:r>
+        <w:lastRenderedPageBreak/>
+        <w:t>П</w:t>
+      </w:r>
+      <w:r>
+        <w:t>еречень используемых сокращений</w:t>
+      </w:r>
+      <w:bookmarkEnd w:id="1"/>
+      <w:r>
+        <w:t xml:space="preserve"> </w:t>
+      </w:r>
+    </w:p>
+    <w:p>
+      <w:pPr>
+        <w:pStyle w:val="1"/>
+      </w:pPr>
+      <w:bookmarkStart w:id="2" w:name="_Toc69670075"/>
+      <w:r>
+        <w:t>ПМ – Программный модуль</w:t>
+      </w:r>
+      <w:bookmarkEnd w:id="2"/>
+    </w:p>
+    <w:p>
+      <w:pPr>
+        <w:pStyle w:val="1"/>
         <w:rPr>
           <w:rFonts w:eastAsia="Calibri" w:cs="Times New Roman"/>
           <w:szCs w:val="22"/>
         </w:rPr>
       </w:pPr>
-      <w:bookmarkStart w:id="1" w:name="_Toc69312154"/>
-      <w:r>
-        <w:lastRenderedPageBreak/>
-        <w:t>П</w:t>
-      </w:r>
-      <w:r>
-        <w:t>еречень используемых сокращений</w:t>
-      </w:r>
-      <w:bookmarkEnd w:id="1"/>
-      <w:r>
-        <w:t xml:space="preserve"> </w:t>
-      </w:r>
+      <w:bookmarkStart w:id="3" w:name="_Toc69670076"/>
+      <w:r>
+        <w:t>НКСС – настройка конфигурации сетевых сервисов</w:t>
+      </w:r>
+      <w:bookmarkEnd w:id="3"/>
       <w:r>
         <w:br w:type="page"/>
       </w:r>
@@ -1138,13 +1748,13 @@
         <w:pStyle w:val="1"/>
         <w:jc w:val="both"/>
       </w:pPr>
-      <w:bookmarkStart w:id="2" w:name="_Toc69312155"/>
+      <w:bookmarkStart w:id="4" w:name="_Toc69670077"/>
       <w:r>
         <w:lastRenderedPageBreak/>
         <w:t>Введение</w:t>
       </w:r>
       <w:bookmarkEnd w:id="0"/>
-      <w:bookmarkEnd w:id="2"/>
+      <w:bookmarkEnd w:id="4"/>
     </w:p>
     <w:p>
       <w:pPr>
@@ -1385,11 +1995,11 @@
           <w:numId w:val="6"/>
         </w:numPr>
       </w:pPr>
-      <w:bookmarkStart w:id="3" w:name="_Toc69312156"/>
+      <w:bookmarkStart w:id="5" w:name="_Toc69670078"/>
       <w:r>
         <w:t>Исследовательский раздел</w:t>
       </w:r>
-      <w:bookmarkEnd w:id="3"/>
+      <w:bookmarkEnd w:id="5"/>
     </w:p>
     <w:p/>
     <w:p>
@@ -1400,11 +2010,17 @@
           <w:numId w:val="6"/>
         </w:numPr>
       </w:pPr>
-      <w:bookmarkStart w:id="4" w:name="_Toc69312157"/>
-      <w:r>
-        <w:t>Исследование предметной области</w:t>
-      </w:r>
-      <w:bookmarkEnd w:id="4"/>
+      <w:bookmarkStart w:id="6" w:name="_Toc69670079"/>
+      <w:r>
+        <w:rPr>
+          <w:lang w:val="en-US"/>
+        </w:rPr>
+        <w:t>NTP</w:t>
+      </w:r>
+      <w:r>
+        <w:t xml:space="preserve"> – протокол</w:t>
+      </w:r>
+      <w:bookmarkEnd w:id="6"/>
     </w:p>
     <w:p/>
     <w:p>
@@ -1413,13 +2029,347 @@
         <w:ind w:firstLine="425"/>
       </w:pPr>
       <w:r>
+        <w:t>Во всех сетевых устройствах есть внутренние часы. Они инициализируются при загрузке системы, далее уже время поддерживается с помощью регулярных прерываний от таймера, благодаря чему работают даже при выключенном устройстве. Эти внутренние часы отслеживают как время, так и дату. Важно следить за точностью часов, иначе могут возникнуть различные проблемы с корреляцией журналов, программным обеспечением и т.д.</w:t>
+      </w:r>
+    </w:p>
+    <w:p>
+      <w:pPr>
+        <w:spacing w:line="360" w:lineRule="auto"/>
+        <w:ind w:firstLine="425"/>
+      </w:pPr>
+      <w:r>
         <w:t xml:space="preserve">Для </w:t>
       </w:r>
       <w:r>
-        <w:t xml:space="preserve">исследования предметной области следует рассмотреть </w:t>
+        <w:t xml:space="preserve">исследования предметной области следует </w:t>
+      </w:r>
+      <w:r>
+        <w:t xml:space="preserve">разобрать принцип работы по протоколу </w:t>
+      </w:r>
+      <w:r>
+        <w:rPr>
+          <w:lang w:val="en-US"/>
+        </w:rPr>
+        <w:t>NTP</w:t>
+      </w:r>
+      <w:r>
+        <w:t xml:space="preserve">. </w:t>
+      </w:r>
+      <w:r>
+        <w:t xml:space="preserve">Как известно, этот протокол используется для синхронизации времени между устройствами. </w:t>
+      </w:r>
+      <w:r>
+        <w:t>Для своей</w:t>
+      </w:r>
+      <w:r>
+        <w:t xml:space="preserve"> работы он использует протокол </w:t>
+      </w:r>
+      <w:r>
+        <w:rPr>
+          <w:lang w:val="en-US"/>
+        </w:rPr>
+        <w:t>UDP</w:t>
+      </w:r>
+      <w:r>
+        <w:t xml:space="preserve">, </w:t>
+      </w:r>
+      <w:r>
+        <w:t xml:space="preserve">при этом учитывает время передачи. Система протокола очень устойчива к изменениям латентности (в данном случае имеется в виду время для </w:t>
+      </w:r>
+      <w:r>
+        <w:t>прохождения</w:t>
+      </w:r>
+      <w:r>
+        <w:t xml:space="preserve"> пакета данных от одной точки к другой).</w:t>
+      </w:r>
+    </w:p>
+    <w:p>
+      <w:pPr>
+        <w:spacing w:line="360" w:lineRule="auto"/>
+        <w:ind w:firstLine="425"/>
+      </w:pPr>
+      <w:r>
+        <w:rPr>
+          <w:lang w:val="en-US"/>
+        </w:rPr>
+        <w:t>NTP</w:t>
+      </w:r>
+      <w:r>
+        <w:t>-</w:t>
+      </w:r>
+      <w:r>
+        <w:t>серверы работают в иерархической сети</w:t>
+      </w:r>
+      <w:r>
+        <w:t>.</w:t>
       </w:r>
       <w:r>
         <w:t xml:space="preserve"> </w:t>
+      </w:r>
+      <w:r>
+        <w:t>К</w:t>
+      </w:r>
+      <w:r>
+        <w:t xml:space="preserve">аждый </w:t>
+      </w:r>
+      <w:r>
+        <w:t>уровень этой сети</w:t>
+      </w:r>
+      <w:r>
+        <w:t xml:space="preserve"> называют </w:t>
+      </w:r>
+      <w:r>
+        <w:t xml:space="preserve">ярусом (рисунок 1). </w:t>
+      </w:r>
+      <w:r>
+        <w:t>На самом верхнем (нулевом) уровне находятся эталонные часы. В</w:t>
+      </w:r>
+      <w:r>
+        <w:rPr>
+          <w:lang w:val="en-US"/>
+        </w:rPr>
+        <w:t xml:space="preserve"> </w:t>
+      </w:r>
+      <w:r>
+        <w:t>качестве</w:t>
+      </w:r>
+      <w:r>
+        <w:rPr>
+          <w:lang w:val="en-US"/>
+        </w:rPr>
+        <w:t xml:space="preserve"> </w:t>
+      </w:r>
+      <w:r>
+        <w:t>таких</w:t>
+      </w:r>
+      <w:r>
+        <w:rPr>
+          <w:lang w:val="en-US"/>
+        </w:rPr>
+        <w:t xml:space="preserve"> </w:t>
+      </w:r>
+      <w:r>
+        <w:t>часов</w:t>
+      </w:r>
+      <w:r>
+        <w:rPr>
+          <w:lang w:val="en-US"/>
+        </w:rPr>
+        <w:t xml:space="preserve"> </w:t>
+      </w:r>
+      <w:r>
+        <w:t>используются</w:t>
+      </w:r>
+      <w:r>
+        <w:rPr>
+          <w:lang w:val="en-US"/>
+        </w:rPr>
+        <w:t xml:space="preserve"> </w:t>
+      </w:r>
+      <w:r>
+        <w:t>сигнал</w:t>
+      </w:r>
+      <w:r>
+        <w:rPr>
+          <w:lang w:val="en-US"/>
+        </w:rPr>
+        <w:t xml:space="preserve"> </w:t>
+      </w:r>
+      <w:r>
+        <w:rPr>
+          <w:lang w:val="en-US"/>
+        </w:rPr>
+        <w:t>GPS</w:t>
+      </w:r>
+      <w:r>
+        <w:rPr>
+          <w:lang w:val="en-US"/>
+        </w:rPr>
+        <w:t xml:space="preserve"> </w:t>
+      </w:r>
+      <w:r>
+        <w:rPr>
+          <w:lang w:val="en-US"/>
+        </w:rPr>
+        <w:t xml:space="preserve">(Global Positioning System) </w:t>
+      </w:r>
+      <w:r>
+        <w:t>или</w:t>
+      </w:r>
+      <w:r>
+        <w:rPr>
+          <w:lang w:val="en-US"/>
+        </w:rPr>
+        <w:t xml:space="preserve"> </w:t>
+      </w:r>
+      <w:r>
+        <w:t>службы</w:t>
+      </w:r>
+      <w:r>
+        <w:rPr>
+          <w:lang w:val="en-US"/>
+        </w:rPr>
+        <w:t xml:space="preserve"> ACTS (Automated Computer Time Service)</w:t>
+      </w:r>
+      <w:r>
+        <w:rPr>
+          <w:lang w:val="en-US"/>
+        </w:rPr>
+        <w:t xml:space="preserve">. </w:t>
+      </w:r>
+      <w:r>
+        <w:t>Сервера первого яруса получают данные от эталонных часов. Далее сервера второго яруса синхронизируются с серверами первого яруса</w:t>
+      </w:r>
+      <w:r>
+        <w:t xml:space="preserve"> </w:t>
+      </w:r>
+      <w:r>
+        <w:t>и так далее по аналогии</w:t>
+      </w:r>
+      <w:r>
+        <w:t xml:space="preserve">. Всего может быть до 15 ярусов. </w:t>
+      </w:r>
+    </w:p>
+    <w:p>
+      <w:pPr>
+        <w:spacing w:line="360" w:lineRule="auto"/>
+        <w:ind w:firstLine="425"/>
+      </w:pPr>
+      <w:r>
+        <w:t xml:space="preserve">Стоит отметить, что протокол не устанавливает время на устройстве в чистом виде. Он корректирует время с использованием временного смещения – разницы между временем на </w:t>
+      </w:r>
+      <w:r>
+        <w:rPr>
+          <w:lang w:val="en-US"/>
+        </w:rPr>
+        <w:t>NTP</w:t>
+      </w:r>
+      <w:r>
+        <w:t>-</w:t>
+      </w:r>
+      <w:r>
+        <w:t xml:space="preserve">сервере и на внутренних часах. </w:t>
+      </w:r>
+    </w:p>
+    <w:p>
+      <w:pPr>
+        <w:spacing w:line="360" w:lineRule="auto"/>
+        <w:ind w:firstLine="425"/>
+      </w:pPr>
+      <w:r>
+        <w:t xml:space="preserve"> </w:t>
+      </w:r>
+    </w:p>
+    <w:p>
+      <w:pPr>
+        <w:keepNext/>
+        <w:spacing w:line="360" w:lineRule="auto"/>
+        <w:ind w:firstLine="425"/>
+      </w:pPr>
+      <w:r>
+        <w:rPr>
+          <w:noProof/>
+        </w:rPr>
+        <w:lastRenderedPageBreak/>
+        <w:drawing>
+          <wp:inline distT="0" distB="0" distL="0" distR="0" wp14:anchorId="17B6586F" wp14:editId="06B5C492">
+            <wp:extent cx="4954270" cy="4427220"/>
+            <wp:effectExtent l="0" t="0" r="0" b="0"/>
+            <wp:docPr id="1" name="Рисунок 1" descr="Файл:Network Time Protocol servers and clients.svg.png"/>
+            <wp:cNvGraphicFramePr>
+              <a:graphicFrameLocks xmlns:a="http://schemas.openxmlformats.org/drawingml/2006/main" noChangeAspect="1"/>
+            </wp:cNvGraphicFramePr>
+            <a:graphic xmlns:a="http://schemas.openxmlformats.org/drawingml/2006/main">
+              <a:graphicData uri="http://schemas.openxmlformats.org/drawingml/2006/picture">
+                <pic:pic xmlns:pic="http://schemas.openxmlformats.org/drawingml/2006/picture">
+                  <pic:nvPicPr>
+                    <pic:cNvPr id="0" name="Picture 1" descr="Файл:Network Time Protocol servers and clients.svg.png"/>
+                    <pic:cNvPicPr>
+                      <a:picLocks noChangeAspect="1" noChangeArrowheads="1"/>
+                    </pic:cNvPicPr>
+                  </pic:nvPicPr>
+                  <pic:blipFill>
+                    <a:blip r:embed="rId5">
+                      <a:extLst>
+                        <a:ext uri="{28A0092B-C50C-407E-A947-70E740481C1C}">
+                          <a14:useLocalDpi xmlns:a14="http://schemas.microsoft.com/office/drawing/2010/main" val="0"/>
+                        </a:ext>
+                      </a:extLst>
+                    </a:blip>
+                    <a:srcRect/>
+                    <a:stretch>
+                      <a:fillRect/>
+                    </a:stretch>
+                  </pic:blipFill>
+                  <pic:spPr bwMode="auto">
+                    <a:xfrm>
+                      <a:off x="0" y="0"/>
+                      <a:ext cx="4972073" cy="4443129"/>
+                    </a:xfrm>
+                    <a:prstGeom prst="rect">
+                      <a:avLst/>
+                    </a:prstGeom>
+                    <a:noFill/>
+                    <a:ln>
+                      <a:noFill/>
+                    </a:ln>
+                  </pic:spPr>
+                </pic:pic>
+              </a:graphicData>
+            </a:graphic>
+          </wp:inline>
+        </w:drawing>
+      </w:r>
+    </w:p>
+    <w:p>
+      <w:pPr>
+        <w:pStyle w:val="af0"/>
+      </w:pPr>
+      <w:r>
+        <w:t xml:space="preserve">Рисунок </w:t>
+      </w:r>
+      <w:r>
+        <w:fldChar w:fldCharType="begin"/>
+      </w:r>
+      <w:r>
+        <w:instrText xml:space="preserve"> SEQ Рисунок \* ARABIC </w:instrText>
+      </w:r>
+      <w:r>
+        <w:fldChar w:fldCharType="separate"/>
+      </w:r>
+      <w:r>
+        <w:rPr>
+          <w:noProof/>
+        </w:rPr>
+        <w:t>1</w:t>
+      </w:r>
+      <w:r>
+        <w:fldChar w:fldCharType="end"/>
+      </w:r>
+      <w:r>
+        <w:t xml:space="preserve"> желтые стрелки - аппаратное соединение. красные </w:t>
+      </w:r>
+      <w:r>
+        <w:t>–</w:t>
+      </w:r>
+      <w:r>
+        <w:t xml:space="preserve"> сетевое</w:t>
+      </w:r>
+    </w:p>
+    <w:p>
+      <w:pPr>
+        <w:keepNext/>
+        <w:spacing w:line="360" w:lineRule="auto"/>
+        <w:ind w:firstLine="425"/>
+      </w:pPr>
+      <w:r>
+        <w:t xml:space="preserve">Разберем некоторые примеры сетевых устройств, которые при своей работе используют протокол </w:t>
+      </w:r>
+      <w:r>
+        <w:rPr>
+          <w:lang w:val="en-US"/>
+        </w:rPr>
+        <w:t>NTP</w:t>
       </w:r>
     </w:p>
     <w:p/>
@@ -1431,11 +2381,264 @@
           <w:numId w:val="6"/>
         </w:numPr>
       </w:pPr>
-      <w:bookmarkStart w:id="5" w:name="_Toc69312158"/>
-      <w:r>
-        <w:t>Обзор аналогичных программных решений</w:t>
-      </w:r>
-      <w:bookmarkEnd w:id="5"/>
+      <w:bookmarkStart w:id="7" w:name="_Toc69670080"/>
+      <w:r>
+        <w:t>Виды сетевых устройств</w:t>
+      </w:r>
+      <w:bookmarkEnd w:id="7"/>
+    </w:p>
+    <w:p>
+      <w:r>
+        <w:t xml:space="preserve">Прежде чем разбирать </w:t>
+      </w:r>
+      <w:r>
+        <w:t xml:space="preserve">виды сетевых устройств, нужно рассказать про сетевую модель </w:t>
+      </w:r>
+      <w:r>
+        <w:rPr>
+          <w:lang w:val="en-US"/>
+        </w:rPr>
+        <w:t>OSI</w:t>
+      </w:r>
+      <w:r>
+        <w:t xml:space="preserve">. Данная модель определяет многоуровневое взаимодействие между узлами сети, где каждый уровень представляет набор специфичных функций. </w:t>
+      </w:r>
+      <w:r>
+        <w:t>Нижние уровни: физический, канальный и сетевой — регламентируют процесс передачи данных как таковой. Сетевые интерфейсы оконечных узлов представляют эти функции, но этого недостаточно, чтобы обеспечить связь между произвольными узлами в локальной сети и, тем более, в Интернет. Причина проста — невозможно установить непосредственные физические связи между всеми узлами. Для снятия этого и прочих ограничений используется дополнительное сетевое оборудование. Основными его типами являются:</w:t>
+      </w:r>
+    </w:p>
+    <w:p>
+      <w:pPr>
+        <w:pStyle w:val="a4"/>
+        <w:numPr>
+          <w:ilvl w:val="0"/>
+          <w:numId w:val="9"/>
+        </w:numPr>
+      </w:pPr>
+      <w:r>
+        <w:t>Концентраторы</w:t>
+      </w:r>
+    </w:p>
+    <w:p>
+      <w:pPr>
+        <w:pStyle w:val="a4"/>
+        <w:numPr>
+          <w:ilvl w:val="0"/>
+          <w:numId w:val="9"/>
+        </w:numPr>
+      </w:pPr>
+      <w:r>
+        <w:t>Коммутаторы</w:t>
+      </w:r>
+    </w:p>
+    <w:p>
+      <w:pPr>
+        <w:pStyle w:val="a4"/>
+        <w:numPr>
+          <w:ilvl w:val="0"/>
+          <w:numId w:val="9"/>
+        </w:numPr>
+      </w:pPr>
+      <w:r>
+        <w:t>Маршрутизаторы</w:t>
+      </w:r>
+    </w:p>
+    <w:p>
+      <w:pPr>
+        <w:keepNext/>
+      </w:pPr>
+      <w:r>
+        <w:rPr>
+          <w:noProof/>
+        </w:rPr>
+        <w:lastRenderedPageBreak/>
+        <w:drawing>
+          <wp:inline distT="0" distB="0" distL="0" distR="0" wp14:anchorId="05837BAF" wp14:editId="3B73354C">
+            <wp:extent cx="5093665" cy="2834640"/>
+            <wp:effectExtent l="0" t="0" r="0" b="3810"/>
+            <wp:docPr id="8" name="Рисунок 8" descr="Концентраторы, коммутаторы и маршрутизаторы и их соответствие уровням сетевой модели"/>
+            <wp:cNvGraphicFramePr>
+              <a:graphicFrameLocks xmlns:a="http://schemas.openxmlformats.org/drawingml/2006/main" noChangeAspect="1"/>
+            </wp:cNvGraphicFramePr>
+            <a:graphic xmlns:a="http://schemas.openxmlformats.org/drawingml/2006/main">
+              <a:graphicData uri="http://schemas.openxmlformats.org/drawingml/2006/picture">
+                <pic:pic xmlns:pic="http://schemas.openxmlformats.org/drawingml/2006/picture">
+                  <pic:nvPicPr>
+                    <pic:cNvPr id="0" name="Picture 18" descr="Концентраторы, коммутаторы и маршрутизаторы и их соответствие уровням сетевой модели"/>
+                    <pic:cNvPicPr>
+                      <a:picLocks noChangeAspect="1" noChangeArrowheads="1"/>
+                    </pic:cNvPicPr>
+                  </pic:nvPicPr>
+                  <pic:blipFill>
+                    <a:blip r:embed="rId6">
+                      <a:extLst>
+                        <a:ext uri="{28A0092B-C50C-407E-A947-70E740481C1C}">
+                          <a14:useLocalDpi xmlns:a14="http://schemas.microsoft.com/office/drawing/2010/main" val="0"/>
+                        </a:ext>
+                      </a:extLst>
+                    </a:blip>
+                    <a:srcRect/>
+                    <a:stretch>
+                      <a:fillRect/>
+                    </a:stretch>
+                  </pic:blipFill>
+                  <pic:spPr bwMode="auto">
+                    <a:xfrm>
+                      <a:off x="0" y="0"/>
+                      <a:ext cx="5164201" cy="2873893"/>
+                    </a:xfrm>
+                    <a:prstGeom prst="rect">
+                      <a:avLst/>
+                    </a:prstGeom>
+                    <a:noFill/>
+                    <a:ln>
+                      <a:noFill/>
+                    </a:ln>
+                  </pic:spPr>
+                </pic:pic>
+              </a:graphicData>
+            </a:graphic>
+          </wp:inline>
+        </w:drawing>
+      </w:r>
+    </w:p>
+    <w:p>
+      <w:pPr>
+        <w:pStyle w:val="af0"/>
+      </w:pPr>
+      <w:r>
+        <w:t xml:space="preserve">Рисунок </w:t>
+      </w:r>
+      <w:r>
+        <w:fldChar w:fldCharType="begin"/>
+      </w:r>
+      <w:r>
+        <w:instrText xml:space="preserve"> SEQ Рисунок \* ARABIC </w:instrText>
+      </w:r>
+      <w:r>
+        <w:fldChar w:fldCharType="separate"/>
+      </w:r>
+      <w:r>
+        <w:rPr>
+          <w:noProof/>
+        </w:rPr>
+        <w:t>2</w:t>
+      </w:r>
+      <w:r>
+        <w:fldChar w:fldCharType="end"/>
+      </w:r>
+    </w:p>
+    <w:p/>
+    <w:p>
+      <w:pPr>
+        <w:spacing w:line="360" w:lineRule="auto"/>
+        <w:ind w:firstLine="709"/>
+      </w:pPr>
+      <w:r>
+        <w:t>Концентратор – сетевое устройство, работающее на первом уровне. Основные его задачи связаны с ретрансляцией поступающих данных на все остальные подключенные порты.</w:t>
+      </w:r>
+      <w:r>
+        <w:t xml:space="preserve"> Никаких действий по обработке данных не производится. Благодаря этому, сеть </w:t>
+      </w:r>
+      <w:r>
+        <w:rPr>
+          <w:lang w:val="en-US"/>
+        </w:rPr>
+        <w:t>Ethernet</w:t>
+      </w:r>
+      <w:r>
+        <w:t xml:space="preserve"> </w:t>
+      </w:r>
+      <w:r>
+        <w:t>построенная на концентраторах имеет все недостатки общей шины кроме одного: вывод из строя некоторого узла не приводит к остановке работы всей сети. На сегодняшний день концентраторы почти не используются, уступив место более совершенным устройствам – коммутаторам.</w:t>
+      </w:r>
+    </w:p>
+    <w:p>
+      <w:pPr>
+        <w:keepNext/>
+      </w:pPr>
+      <w:r>
+        <w:t xml:space="preserve"> </w:t>
+      </w:r>
+      <w:r>
+        <w:rPr>
+          <w:noProof/>
+        </w:rPr>
+        <w:drawing>
+          <wp:inline distT="0" distB="0" distL="0" distR="0" wp14:anchorId="17D711AC" wp14:editId="69B71D22">
+            <wp:extent cx="5803400" cy="3200400"/>
+            <wp:effectExtent l="0" t="0" r="6985" b="0"/>
+            <wp:docPr id="11" name="Рисунок 11" descr="Хаб, коммутатор и роутер: в чем принципиальная разница?"/>
+            <wp:cNvGraphicFramePr>
+              <a:graphicFrameLocks xmlns:a="http://schemas.openxmlformats.org/drawingml/2006/main" noChangeAspect="1"/>
+            </wp:cNvGraphicFramePr>
+            <a:graphic xmlns:a="http://schemas.openxmlformats.org/drawingml/2006/main">
+              <a:graphicData uri="http://schemas.openxmlformats.org/drawingml/2006/picture">
+                <pic:pic xmlns:pic="http://schemas.openxmlformats.org/drawingml/2006/picture">
+                  <pic:nvPicPr>
+                    <pic:cNvPr id="0" name="Picture 24" descr="Хаб, коммутатор и роутер: в чем принципиальная разница?"/>
+                    <pic:cNvPicPr>
+                      <a:picLocks noChangeAspect="1" noChangeArrowheads="1"/>
+                    </pic:cNvPicPr>
+                  </pic:nvPicPr>
+                  <pic:blipFill>
+                    <a:blip r:embed="rId7">
+                      <a:extLst>
+                        <a:ext uri="{28A0092B-C50C-407E-A947-70E740481C1C}">
+                          <a14:useLocalDpi xmlns:a14="http://schemas.microsoft.com/office/drawing/2010/main" val="0"/>
+                        </a:ext>
+                      </a:extLst>
+                    </a:blip>
+                    <a:srcRect/>
+                    <a:stretch>
+                      <a:fillRect/>
+                    </a:stretch>
+                  </pic:blipFill>
+                  <pic:spPr bwMode="auto">
+                    <a:xfrm>
+                      <a:off x="0" y="0"/>
+                      <a:ext cx="5815943" cy="3207317"/>
+                    </a:xfrm>
+                    <a:prstGeom prst="rect">
+                      <a:avLst/>
+                    </a:prstGeom>
+                    <a:noFill/>
+                    <a:ln>
+                      <a:noFill/>
+                    </a:ln>
+                  </pic:spPr>
+                </pic:pic>
+              </a:graphicData>
+            </a:graphic>
+          </wp:inline>
+        </w:drawing>
+      </w:r>
+    </w:p>
+    <w:p>
+      <w:pPr>
+        <w:pStyle w:val="af0"/>
+      </w:pPr>
+      <w:r>
+        <w:t xml:space="preserve">Рисунок </w:t>
+      </w:r>
+      <w:r>
+        <w:fldChar w:fldCharType="begin"/>
+      </w:r>
+      <w:r>
+        <w:instrText xml:space="preserve"> SEQ Рисунок \* ARABIC </w:instrText>
+      </w:r>
+      <w:r>
+        <w:fldChar w:fldCharType="separate"/>
+      </w:r>
+      <w:r>
+        <w:rPr>
+          <w:noProof/>
+        </w:rPr>
+        <w:t>3</w:t>
+      </w:r>
+      <w:r>
+        <w:fldChar w:fldCharType="end"/>
+      </w:r>
     </w:p>
     <w:p/>
     <w:p>
@@ -1444,6 +2647,239 @@
         <w:ind w:firstLine="425"/>
       </w:pPr>
       <w:r>
+        <w:lastRenderedPageBreak/>
+        <w:t xml:space="preserve">Сетевой коммутатор (свитч) – устройство, которое предназначено для соединения нескольких узлов компьютерной сети в пределах одного или нескольких сегментов сети (рисунок 2). </w:t>
+      </w:r>
+      <w:r>
+        <w:t>Коммутатор хранит в памяти таблицу коммутации, в которой указывается соответствие МАС-адреса узла порту коммутатора. При включении эта таблица пуста, и он работает в режиме обучения. В таком режиме поступающие на какой-либо порт данные пере</w:t>
+      </w:r>
+      <w:r>
+        <w:t>даются на все остальные порты, а МАС-адрес порта-отправителя заносится в таблицу. Если же МАС-адрес хоста-получателя имеется в таблице, данные передаются только получателю. Таким образом, со временем проходящий трафик локализируется.</w:t>
+      </w:r>
+    </w:p>
+    <w:p>
+      <w:pPr>
+        <w:keepNext/>
+        <w:ind w:firstLine="425"/>
+      </w:pPr>
+      <w:r>
+        <w:rPr>
+          <w:noProof/>
+        </w:rPr>
+        <w:drawing>
+          <wp:inline distT="0" distB="0" distL="0" distR="0" wp14:anchorId="4F209EE6" wp14:editId="6E4944BF">
+            <wp:extent cx="5901925" cy="3017520"/>
+            <wp:effectExtent l="0" t="0" r="3810" b="0"/>
+            <wp:docPr id="4" name="Рисунок 4" descr="Хаб, коммутатор и роутер: в чем принципиальная разница?"/>
+            <wp:cNvGraphicFramePr>
+              <a:graphicFrameLocks xmlns:a="http://schemas.openxmlformats.org/drawingml/2006/main" noChangeAspect="1"/>
+            </wp:cNvGraphicFramePr>
+            <a:graphic xmlns:a="http://schemas.openxmlformats.org/drawingml/2006/main">
+              <a:graphicData uri="http://schemas.openxmlformats.org/drawingml/2006/picture">
+                <pic:pic xmlns:pic="http://schemas.openxmlformats.org/drawingml/2006/picture">
+                  <pic:nvPicPr>
+                    <pic:cNvPr id="0" name="Picture 7" descr="Хаб, коммутатор и роутер: в чем принципиальная разница?"/>
+                    <pic:cNvPicPr>
+                      <a:picLocks noChangeAspect="1" noChangeArrowheads="1"/>
+                    </pic:cNvPicPr>
+                  </pic:nvPicPr>
+                  <pic:blipFill>
+                    <a:blip r:embed="rId8">
+                      <a:extLst>
+                        <a:ext uri="{28A0092B-C50C-407E-A947-70E740481C1C}">
+                          <a14:useLocalDpi xmlns:a14="http://schemas.microsoft.com/office/drawing/2010/main" val="0"/>
+                        </a:ext>
+                      </a:extLst>
+                    </a:blip>
+                    <a:srcRect/>
+                    <a:stretch>
+                      <a:fillRect/>
+                    </a:stretch>
+                  </pic:blipFill>
+                  <pic:spPr bwMode="auto">
+                    <a:xfrm>
+                      <a:off x="0" y="0"/>
+                      <a:ext cx="5937663" cy="3035792"/>
+                    </a:xfrm>
+                    <a:prstGeom prst="rect">
+                      <a:avLst/>
+                    </a:prstGeom>
+                    <a:noFill/>
+                    <a:ln>
+                      <a:noFill/>
+                    </a:ln>
+                  </pic:spPr>
+                </pic:pic>
+              </a:graphicData>
+            </a:graphic>
+          </wp:inline>
+        </w:drawing>
+      </w:r>
+    </w:p>
+    <w:p>
+      <w:pPr>
+        <w:keepNext/>
+        <w:ind w:firstLine="425"/>
+      </w:pPr>
+    </w:p>
+    <w:p>
+      <w:pPr>
+        <w:pStyle w:val="af0"/>
+      </w:pPr>
+      <w:r>
+        <w:t xml:space="preserve">Рисунок </w:t>
+      </w:r>
+      <w:r>
+        <w:fldChar w:fldCharType="begin"/>
+      </w:r>
+      <w:r>
+        <w:instrText xml:space="preserve"> SEQ Рисунок \* ARABIC </w:instrText>
+      </w:r>
+      <w:r>
+        <w:fldChar w:fldCharType="separate"/>
+      </w:r>
+      <w:r>
+        <w:rPr>
+          <w:noProof/>
+        </w:rPr>
+        <w:t>4</w:t>
+      </w:r>
+      <w:r>
+        <w:fldChar w:fldCharType="end"/>
+      </w:r>
+      <w:r>
+        <w:t xml:space="preserve"> сетевой коммутатор</w:t>
+      </w:r>
+    </w:p>
+    <w:p>
+      <w:pPr>
+        <w:spacing w:line="360" w:lineRule="auto"/>
+        <w:ind w:firstLine="425"/>
+      </w:pPr>
+      <w:r>
+        <w:t xml:space="preserve">Маршрутизатор (роутер) – устройство, </w:t>
+      </w:r>
+      <w:r>
+        <w:t xml:space="preserve">работающее на третьем </w:t>
+      </w:r>
+      <w:r>
+        <w:t>у</w:t>
+      </w:r>
+      <w:r>
+        <w:t xml:space="preserve">ровне и выполняющее функции перенаправления трафика между сетями. </w:t>
+      </w:r>
+      <w:r>
+        <w:t>Маршрутизатор может связывать разнородные сети различных архитектур. Для принятия решения о пересылке пакетов используется информация о топологии сети и определенные правила, заданные администратором. Обычно маршрутизатор использует адрес получателя и по таблице маршрутизации определяет путь, по которому следует передать данные. Если в таблице такого маршрута нет – пакет отбрасывается.</w:t>
+      </w:r>
+    </w:p>
+    <w:p>
+      <w:pPr>
+        <w:keepNext/>
+        <w:ind w:firstLine="425"/>
+      </w:pPr>
+      <w:r>
+        <w:rPr>
+          <w:noProof/>
+        </w:rPr>
+        <w:lastRenderedPageBreak/>
+        <w:drawing>
+          <wp:inline distT="0" distB="0" distL="0" distR="0" wp14:anchorId="4E19CE63" wp14:editId="4B9791F4">
+            <wp:extent cx="4206240" cy="4493100"/>
+            <wp:effectExtent l="0" t="0" r="3810" b="3175"/>
+            <wp:docPr id="10" name="Рисунок 10" descr="Обзор и тестирование беспроводного маршрутизатора ASUS RT-AC1300G PLUS: как  должен выглядеть современный интернет-центр / Overclockers.ua"/>
+            <wp:cNvGraphicFramePr>
+              <a:graphicFrameLocks xmlns:a="http://schemas.openxmlformats.org/drawingml/2006/main" noChangeAspect="1"/>
+            </wp:cNvGraphicFramePr>
+            <a:graphic xmlns:a="http://schemas.openxmlformats.org/drawingml/2006/main">
+              <a:graphicData uri="http://schemas.openxmlformats.org/drawingml/2006/picture">
+                <pic:pic xmlns:pic="http://schemas.openxmlformats.org/drawingml/2006/picture">
+                  <pic:nvPicPr>
+                    <pic:cNvPr id="0" name="Picture 22" descr="Обзор и тестирование беспроводного маршрутизатора ASUS RT-AC1300G PLUS: как  должен выглядеть современный интернет-центр / Overclockers.ua"/>
+                    <pic:cNvPicPr>
+                      <a:picLocks noChangeAspect="1" noChangeArrowheads="1"/>
+                    </pic:cNvPicPr>
+                  </pic:nvPicPr>
+                  <pic:blipFill>
+                    <a:blip r:embed="rId9">
+                      <a:extLst>
+                        <a:ext uri="{28A0092B-C50C-407E-A947-70E740481C1C}">
+                          <a14:useLocalDpi xmlns:a14="http://schemas.microsoft.com/office/drawing/2010/main" val="0"/>
+                        </a:ext>
+                      </a:extLst>
+                    </a:blip>
+                    <a:srcRect/>
+                    <a:stretch>
+                      <a:fillRect/>
+                    </a:stretch>
+                  </pic:blipFill>
+                  <pic:spPr bwMode="auto">
+                    <a:xfrm>
+                      <a:off x="0" y="0"/>
+                      <a:ext cx="4208956" cy="4496001"/>
+                    </a:xfrm>
+                    <a:prstGeom prst="rect">
+                      <a:avLst/>
+                    </a:prstGeom>
+                    <a:noFill/>
+                    <a:ln>
+                      <a:noFill/>
+                    </a:ln>
+                  </pic:spPr>
+                </pic:pic>
+              </a:graphicData>
+            </a:graphic>
+          </wp:inline>
+        </w:drawing>
+      </w:r>
+    </w:p>
+    <w:p>
+      <w:pPr>
+        <w:pStyle w:val="af0"/>
+      </w:pPr>
+      <w:r>
+        <w:t xml:space="preserve">Рисунок </w:t>
+      </w:r>
+      <w:r>
+        <w:fldChar w:fldCharType="begin"/>
+      </w:r>
+      <w:r>
+        <w:instrText xml:space="preserve"> SEQ Рисунок \* ARABIC </w:instrText>
+      </w:r>
+      <w:r>
+        <w:fldChar w:fldCharType="separate"/>
+      </w:r>
+      <w:r>
+        <w:rPr>
+          <w:noProof/>
+        </w:rPr>
+        <w:t>5</w:t>
+      </w:r>
+      <w:r>
+        <w:fldChar w:fldCharType="end"/>
+      </w:r>
+    </w:p>
+    <w:p/>
+    <w:p>
+      <w:pPr>
+        <w:pStyle w:val="ab"/>
+        <w:numPr>
+          <w:ilvl w:val="1"/>
+          <w:numId w:val="6"/>
+        </w:numPr>
+      </w:pPr>
+      <w:bookmarkStart w:id="8" w:name="_Toc69670081"/>
+      <w:r>
+        <w:t>Обзор аналогичных программных решений</w:t>
+      </w:r>
+      <w:bookmarkEnd w:id="8"/>
+    </w:p>
+    <w:p/>
+    <w:p>
+      <w:pPr>
+        <w:spacing w:line="360" w:lineRule="auto"/>
+        <w:ind w:firstLine="425"/>
+      </w:pPr>
+      <w:r>
         <w:t xml:space="preserve">В ходе предварительных исследований был проведен анализ существующих решений с функционалом, требуемым от разрабатываемого программного модуля. При анализе учитывался не только необходимый функционал: настройка параметров для синхронизации времени на устройствах по протоколу </w:t>
       </w:r>
       <w:r>
@@ -1456,7 +2892,73 @@
         <w:t xml:space="preserve">, но и смежные </w:t>
       </w:r>
       <w:r>
-        <w:t>возможности, облегчающие использование решения; возможности компании разработчика по актуализации функционала, и его расширению. Характеристики рассмотренных решений в сравнении с ПМ АУС представлены в табл. 1.1.</w:t>
+        <w:t xml:space="preserve">возможности, облегчающие использование решения; возможности компании разработчика по актуализации функционала, и его расширению. Характеристики рассмотренных решений в сравнении с ПМ </w:t>
+      </w:r>
+      <w:r>
+        <w:t>НКСС</w:t>
+      </w:r>
+      <w:r>
+        <w:t xml:space="preserve"> представлены в табл. 1.</w:t>
+      </w:r>
+    </w:p>
+    <w:p>
+      <w:pPr>
+        <w:pStyle w:val="af0"/>
+        <w:keepNext/>
+        <w:rPr>
+          <w:i w:val="0"/>
+          <w:sz w:val="26"/>
+          <w:szCs w:val="26"/>
+        </w:rPr>
+      </w:pPr>
+      <w:r>
+        <w:rPr>
+          <w:i w:val="0"/>
+          <w:sz w:val="26"/>
+          <w:szCs w:val="26"/>
+        </w:rPr>
+        <w:t xml:space="preserve">Таблица </w:t>
+      </w:r>
+      <w:r>
+        <w:rPr>
+          <w:i w:val="0"/>
+          <w:sz w:val="26"/>
+          <w:szCs w:val="26"/>
+        </w:rPr>
+        <w:fldChar w:fldCharType="begin"/>
+      </w:r>
+      <w:r>
+        <w:rPr>
+          <w:i w:val="0"/>
+          <w:sz w:val="26"/>
+          <w:szCs w:val="26"/>
+        </w:rPr>
+        <w:instrText xml:space="preserve"> SEQ Таблица \* ARABIC </w:instrText>
+      </w:r>
+      <w:r>
+        <w:rPr>
+          <w:i w:val="0"/>
+          <w:sz w:val="26"/>
+          <w:szCs w:val="26"/>
+        </w:rPr>
+        <w:fldChar w:fldCharType="separate"/>
+      </w:r>
+      <w:r>
+        <w:rPr>
+          <w:i w:val="0"/>
+          <w:noProof/>
+          <w:sz w:val="26"/>
+          <w:szCs w:val="26"/>
+        </w:rPr>
+        <w:t>1</w:t>
+      </w:r>
+      <w:r>
+        <w:rPr>
+          <w:i w:val="0"/>
+          <w:sz w:val="26"/>
+          <w:szCs w:val="26"/>
+        </w:rPr>
+        <w:fldChar w:fldCharType="end"/>
       </w:r>
     </w:p>
     <w:tbl>
@@ -1466,17 +2968,161 @@
         <w:tblLook w:val="04A0" w:firstRow="1" w:lastRow="0" w:firstColumn="1" w:lastColumn="0" w:noHBand="0" w:noVBand="1"/>
       </w:tblPr>
       <w:tblGrid>
-        <w:gridCol w:w="1557"/>
-        <w:gridCol w:w="1557"/>
-        <w:gridCol w:w="1557"/>
-        <w:gridCol w:w="1558"/>
-        <w:gridCol w:w="1558"/>
-        <w:gridCol w:w="1558"/>
+        <w:gridCol w:w="2338"/>
+        <w:gridCol w:w="2393"/>
+        <w:gridCol w:w="1166"/>
+        <w:gridCol w:w="1432"/>
+        <w:gridCol w:w="1008"/>
+        <w:gridCol w:w="1008"/>
       </w:tblGrid>
       <w:tr>
         <w:tc>
           <w:tcPr>
-            <w:tcW w:w="1557" w:type="dxa"/>
+            <w:tcW w:w="2799" w:type="dxa"/>
+            <w:tcBorders>
+              <w:tl2br w:val="single" w:sz="4" w:space="0" w:color="auto"/>
+            </w:tcBorders>
+          </w:tcPr>
+          <w:p>
+            <w:pPr>
+              <w:spacing w:line="360" w:lineRule="auto"/>
+              <w:jc w:val="right"/>
+            </w:pPr>
+            <w:r>
+              <w:t>Аналог</w:t>
+            </w:r>
+          </w:p>
+          <w:p>
+            <w:pPr>
+              <w:spacing w:line="360" w:lineRule="auto"/>
+            </w:pPr>
+            <w:proofErr w:type="spellStart"/>
+            <w:r>
+              <w:t>характериситка</w:t>
+            </w:r>
+            <w:proofErr w:type="spellEnd"/>
+          </w:p>
+        </w:tc>
+        <w:tc>
+          <w:tcPr>
+            <w:tcW w:w="1256" w:type="dxa"/>
+          </w:tcPr>
+          <w:p>
+            <w:pPr>
+              <w:spacing w:line="360" w:lineRule="auto"/>
+            </w:pPr>
+            <w:proofErr w:type="spellStart"/>
+            <w:r>
+              <w:t>MikroTik</w:t>
+            </w:r>
+            <w:proofErr w:type="spellEnd"/>
+            <w:r>
+              <w:t xml:space="preserve"> </w:t>
+            </w:r>
+            <w:proofErr w:type="spellStart"/>
+            <w:r>
+              <w:t>RouterOS</w:t>
+            </w:r>
+            <w:proofErr w:type="spellEnd"/>
+          </w:p>
+        </w:tc>
+        <w:tc>
+          <w:tcPr>
+            <w:tcW w:w="1329" w:type="dxa"/>
+          </w:tcPr>
+          <w:p>
+            <w:pPr>
+              <w:spacing w:line="360" w:lineRule="auto"/>
+            </w:pPr>
+            <w:proofErr w:type="spellStart"/>
+            <w:r>
+              <w:t>Quagga</w:t>
+            </w:r>
+            <w:proofErr w:type="spellEnd"/>
+          </w:p>
+        </w:tc>
+        <w:tc>
+          <w:tcPr>
+            <w:tcW w:w="1485" w:type="dxa"/>
+          </w:tcPr>
+          <w:p>
+            <w:pPr>
+              <w:spacing w:line="360" w:lineRule="auto"/>
+            </w:pPr>
+            <w:r>
+              <w:t>ZEVENET</w:t>
+            </w:r>
+          </w:p>
+        </w:tc>
+        <w:tc>
+          <w:tcPr>
+            <w:tcW w:w="1238" w:type="dxa"/>
+          </w:tcPr>
+          <w:p>
+            <w:pPr>
+              <w:spacing w:line="360" w:lineRule="auto"/>
+            </w:pPr>
+            <w:proofErr w:type="spellStart"/>
+            <w:r>
+              <w:t>Junos</w:t>
+            </w:r>
+            <w:proofErr w:type="spellEnd"/>
+            <w:r>
+              <w:t xml:space="preserve"> OS</w:t>
+            </w:r>
+          </w:p>
+        </w:tc>
+        <w:tc>
+          <w:tcPr>
+            <w:tcW w:w="1238" w:type="dxa"/>
+          </w:tcPr>
+          <w:p>
+            <w:pPr>
+              <w:spacing w:line="360" w:lineRule="auto"/>
+              <w:rPr>
+                <w:lang w:val="en-US"/>
+              </w:rPr>
+            </w:pPr>
+            <w:r>
+              <w:rPr>
+                <w:lang w:val="en-US"/>
+              </w:rPr>
+              <w:t>Cisco IOS</w:t>
+            </w:r>
+          </w:p>
+        </w:tc>
+      </w:tr>
+      <w:tr>
+        <w:tc>
+          <w:tcPr>
+            <w:tcW w:w="2799" w:type="dxa"/>
+          </w:tcPr>
+          <w:p>
+            <w:pPr>
+              <w:spacing w:line="360" w:lineRule="auto"/>
+            </w:pPr>
+            <w:r>
+              <w:lastRenderedPageBreak/>
+              <w:t>Возможность настройки через командную строку</w:t>
+            </w:r>
+          </w:p>
+        </w:tc>
+        <w:tc>
+          <w:tcPr>
+            <w:tcW w:w="1256" w:type="dxa"/>
+          </w:tcPr>
+          <w:p>
+            <w:pPr>
+              <w:spacing w:line="360" w:lineRule="auto"/>
+            </w:pPr>
+            <w:r>
+              <w:t>Есть</w:t>
+            </w:r>
+          </w:p>
+        </w:tc>
+        <w:tc>
+          <w:tcPr>
+            <w:tcW w:w="1329" w:type="dxa"/>
           </w:tcPr>
           <w:p>
             <w:pPr>
@@ -1486,97 +3132,7 @@
         </w:tc>
         <w:tc>
           <w:tcPr>
-            <w:tcW w:w="1557" w:type="dxa"/>
-          </w:tcPr>
-          <w:p>
-            <w:pPr>
-              <w:spacing w:line="360" w:lineRule="auto"/>
-            </w:pPr>
-            <w:proofErr w:type="spellStart"/>
-            <w:r>
-              <w:t>MikroTik</w:t>
-            </w:r>
-            <w:proofErr w:type="spellEnd"/>
-            <w:r>
-              <w:t xml:space="preserve"> </w:t>
-            </w:r>
-            <w:proofErr w:type="spellStart"/>
-            <w:r>
-              <w:t>RouterOS</w:t>
-            </w:r>
-            <w:proofErr w:type="spellEnd"/>
-          </w:p>
-        </w:tc>
-        <w:tc>
-          <w:tcPr>
-            <w:tcW w:w="1557" w:type="dxa"/>
-          </w:tcPr>
-          <w:p>
-            <w:pPr>
-              <w:spacing w:line="360" w:lineRule="auto"/>
-            </w:pPr>
-            <w:proofErr w:type="spellStart"/>
-            <w:r>
-              <w:t>Quagga</w:t>
-            </w:r>
-            <w:proofErr w:type="spellEnd"/>
-          </w:p>
-        </w:tc>
-        <w:tc>
-          <w:tcPr>
-            <w:tcW w:w="1558" w:type="dxa"/>
-          </w:tcPr>
-          <w:p>
-            <w:pPr>
-              <w:spacing w:line="360" w:lineRule="auto"/>
-            </w:pPr>
-            <w:r>
-              <w:t>ZEVENET</w:t>
-            </w:r>
-          </w:p>
-        </w:tc>
-        <w:tc>
-          <w:tcPr>
-            <w:tcW w:w="1558" w:type="dxa"/>
-          </w:tcPr>
-          <w:p>
-            <w:pPr>
-              <w:spacing w:line="360" w:lineRule="auto"/>
-            </w:pPr>
-            <w:proofErr w:type="spellStart"/>
-            <w:r>
-              <w:t>Junos</w:t>
-            </w:r>
-            <w:proofErr w:type="spellEnd"/>
-            <w:r>
-              <w:t xml:space="preserve"> OS</w:t>
-            </w:r>
-          </w:p>
-        </w:tc>
-        <w:tc>
-          <w:tcPr>
-            <w:tcW w:w="1558" w:type="dxa"/>
-          </w:tcPr>
-          <w:p>
-            <w:pPr>
-              <w:spacing w:line="360" w:lineRule="auto"/>
-              <w:rPr>
-                <w:lang w:val="en-US"/>
-              </w:rPr>
-            </w:pPr>
-            <w:r>
-              <w:rPr>
-                <w:lang w:val="en-US"/>
-              </w:rPr>
-              <w:t>Cisco IOS</w:t>
-            </w:r>
-          </w:p>
-        </w:tc>
-      </w:tr>
-      <w:tr>
-        <w:tc>
-          <w:tcPr>
-            <w:tcW w:w="1557" w:type="dxa"/>
+            <w:tcW w:w="1485" w:type="dxa"/>
           </w:tcPr>
           <w:p>
             <w:pPr>
@@ -1586,7 +3142,7 @@
         </w:tc>
         <w:tc>
           <w:tcPr>
-            <w:tcW w:w="1557" w:type="dxa"/>
+            <w:tcW w:w="1238" w:type="dxa"/>
           </w:tcPr>
           <w:p>
             <w:pPr>
@@ -1596,37 +3152,7 @@
         </w:tc>
         <w:tc>
           <w:tcPr>
-            <w:tcW w:w="1557" w:type="dxa"/>
-          </w:tcPr>
-          <w:p>
-            <w:pPr>
-              <w:spacing w:line="360" w:lineRule="auto"/>
-            </w:pPr>
-          </w:p>
-        </w:tc>
-        <w:tc>
-          <w:tcPr>
-            <w:tcW w:w="1558" w:type="dxa"/>
-          </w:tcPr>
-          <w:p>
-            <w:pPr>
-              <w:spacing w:line="360" w:lineRule="auto"/>
-            </w:pPr>
-          </w:p>
-        </w:tc>
-        <w:tc>
-          <w:tcPr>
-            <w:tcW w:w="1558" w:type="dxa"/>
-          </w:tcPr>
-          <w:p>
-            <w:pPr>
-              <w:spacing w:line="360" w:lineRule="auto"/>
-            </w:pPr>
-          </w:p>
-        </w:tc>
-        <w:tc>
-          <w:tcPr>
-            <w:tcW w:w="1558" w:type="dxa"/>
+            <w:tcW w:w="1238" w:type="dxa"/>
           </w:tcPr>
           <w:p>
             <w:pPr>
@@ -1638,7 +3164,42 @@
       <w:tr>
         <w:tc>
           <w:tcPr>
-            <w:tcW w:w="1557" w:type="dxa"/>
+            <w:tcW w:w="2799" w:type="dxa"/>
+          </w:tcPr>
+          <w:p>
+            <w:pPr>
+              <w:spacing w:line="360" w:lineRule="auto"/>
+            </w:pPr>
+            <w:r>
+              <w:t xml:space="preserve">Способ настройки </w:t>
+            </w:r>
+            <w:r>
+              <w:rPr>
+                <w:lang w:val="en-US"/>
+              </w:rPr>
+              <w:t xml:space="preserve">NTP </w:t>
+            </w:r>
+            <w:r>
+              <w:t>конфигурации</w:t>
+            </w:r>
+          </w:p>
+        </w:tc>
+        <w:tc>
+          <w:tcPr>
+            <w:tcW w:w="1256" w:type="dxa"/>
+          </w:tcPr>
+          <w:p>
+            <w:pPr>
+              <w:spacing w:line="360" w:lineRule="auto"/>
+            </w:pPr>
+            <w:r>
+              <w:t>С помощью конфигурационных файлов</w:t>
+            </w:r>
+          </w:p>
+        </w:tc>
+        <w:tc>
+          <w:tcPr>
+            <w:tcW w:w="1329" w:type="dxa"/>
           </w:tcPr>
           <w:p>
             <w:pPr>
@@ -1648,7 +3209,7 @@
         </w:tc>
         <w:tc>
           <w:tcPr>
-            <w:tcW w:w="1557" w:type="dxa"/>
+            <w:tcW w:w="1485" w:type="dxa"/>
           </w:tcPr>
           <w:p>
             <w:pPr>
@@ -1658,7 +3219,7 @@
         </w:tc>
         <w:tc>
           <w:tcPr>
-            <w:tcW w:w="1557" w:type="dxa"/>
+            <w:tcW w:w="1238" w:type="dxa"/>
           </w:tcPr>
           <w:p>
             <w:pPr>
@@ -1668,27 +3229,7 @@
         </w:tc>
         <w:tc>
           <w:tcPr>
-            <w:tcW w:w="1558" w:type="dxa"/>
-          </w:tcPr>
-          <w:p>
-            <w:pPr>
-              <w:spacing w:line="360" w:lineRule="auto"/>
-            </w:pPr>
-          </w:p>
-        </w:tc>
-        <w:tc>
-          <w:tcPr>
-            <w:tcW w:w="1558" w:type="dxa"/>
-          </w:tcPr>
-          <w:p>
-            <w:pPr>
-              <w:spacing w:line="360" w:lineRule="auto"/>
-            </w:pPr>
-          </w:p>
-        </w:tc>
-        <w:tc>
-          <w:tcPr>
-            <w:tcW w:w="1558" w:type="dxa"/>
+            <w:tcW w:w="1238" w:type="dxa"/>
           </w:tcPr>
           <w:p>
             <w:pPr>
@@ -1700,7 +3241,19 @@
       <w:tr>
         <w:tc>
           <w:tcPr>
-            <w:tcW w:w="1557" w:type="dxa"/>
+            <w:tcW w:w="2799" w:type="dxa"/>
+          </w:tcPr>
+          <w:p>
+            <w:pPr>
+              <w:spacing w:line="360" w:lineRule="auto"/>
+            </w:pPr>
+            <w:bookmarkStart w:id="9" w:name="_GoBack"/>
+            <w:bookmarkEnd w:id="9"/>
+          </w:p>
+        </w:tc>
+        <w:tc>
+          <w:tcPr>
+            <w:tcW w:w="1256" w:type="dxa"/>
           </w:tcPr>
           <w:p>
             <w:pPr>
@@ -1710,7 +3263,7 @@
         </w:tc>
         <w:tc>
           <w:tcPr>
-            <w:tcW w:w="1557" w:type="dxa"/>
+            <w:tcW w:w="1329" w:type="dxa"/>
           </w:tcPr>
           <w:p>
             <w:pPr>
@@ -1720,7 +3273,7 @@
         </w:tc>
         <w:tc>
           <w:tcPr>
-            <w:tcW w:w="1557" w:type="dxa"/>
+            <w:tcW w:w="1485" w:type="dxa"/>
           </w:tcPr>
           <w:p>
             <w:pPr>
@@ -1730,7 +3283,7 @@
         </w:tc>
         <w:tc>
           <w:tcPr>
-            <w:tcW w:w="1558" w:type="dxa"/>
+            <w:tcW w:w="1238" w:type="dxa"/>
           </w:tcPr>
           <w:p>
             <w:pPr>
@@ -1740,17 +3293,7 @@
         </w:tc>
         <w:tc>
           <w:tcPr>
-            <w:tcW w:w="1558" w:type="dxa"/>
-          </w:tcPr>
-          <w:p>
-            <w:pPr>
-              <w:spacing w:line="360" w:lineRule="auto"/>
-            </w:pPr>
-          </w:p>
-        </w:tc>
-        <w:tc>
-          <w:tcPr>
-            <w:tcW w:w="1558" w:type="dxa"/>
+            <w:tcW w:w="1238" w:type="dxa"/>
           </w:tcPr>
           <w:p>
             <w:pPr>
@@ -1762,7 +3305,7 @@
       <w:tr>
         <w:tc>
           <w:tcPr>
-            <w:tcW w:w="1557" w:type="dxa"/>
+            <w:tcW w:w="2799" w:type="dxa"/>
           </w:tcPr>
           <w:p>
             <w:pPr>
@@ -1772,7 +3315,7 @@
         </w:tc>
         <w:tc>
           <w:tcPr>
-            <w:tcW w:w="1557" w:type="dxa"/>
+            <w:tcW w:w="1256" w:type="dxa"/>
           </w:tcPr>
           <w:p>
             <w:pPr>
@@ -1782,7 +3325,7 @@
         </w:tc>
         <w:tc>
           <w:tcPr>
-            <w:tcW w:w="1557" w:type="dxa"/>
+            <w:tcW w:w="1329" w:type="dxa"/>
           </w:tcPr>
           <w:p>
             <w:pPr>
@@ -1792,7 +3335,7 @@
         </w:tc>
         <w:tc>
           <w:tcPr>
-            <w:tcW w:w="1558" w:type="dxa"/>
+            <w:tcW w:w="1485" w:type="dxa"/>
           </w:tcPr>
           <w:p>
             <w:pPr>
@@ -1802,7 +3345,7 @@
         </w:tc>
         <w:tc>
           <w:tcPr>
-            <w:tcW w:w="1558" w:type="dxa"/>
+            <w:tcW w:w="1238" w:type="dxa"/>
           </w:tcPr>
           <w:p>
             <w:pPr>
@@ -1812,7 +3355,7 @@
         </w:tc>
         <w:tc>
           <w:tcPr>
-            <w:tcW w:w="1558" w:type="dxa"/>
+            <w:tcW w:w="1238" w:type="dxa"/>
           </w:tcPr>
           <w:p>
             <w:pPr>
@@ -1824,7 +3367,7 @@
       <w:tr>
         <w:tc>
           <w:tcPr>
-            <w:tcW w:w="1557" w:type="dxa"/>
+            <w:tcW w:w="2799" w:type="dxa"/>
           </w:tcPr>
           <w:p>
             <w:pPr>
@@ -1834,7 +3377,7 @@
         </w:tc>
         <w:tc>
           <w:tcPr>
-            <w:tcW w:w="1557" w:type="dxa"/>
+            <w:tcW w:w="1256" w:type="dxa"/>
           </w:tcPr>
           <w:p>
             <w:pPr>
@@ -1844,7 +3387,7 @@
         </w:tc>
         <w:tc>
           <w:tcPr>
-            <w:tcW w:w="1557" w:type="dxa"/>
+            <w:tcW w:w="1329" w:type="dxa"/>
           </w:tcPr>
           <w:p>
             <w:pPr>
@@ -1854,7 +3397,7 @@
         </w:tc>
         <w:tc>
           <w:tcPr>
-            <w:tcW w:w="1558" w:type="dxa"/>
+            <w:tcW w:w="1485" w:type="dxa"/>
           </w:tcPr>
           <w:p>
             <w:pPr>
@@ -1864,7 +3407,7 @@
         </w:tc>
         <w:tc>
           <w:tcPr>
-            <w:tcW w:w="1558" w:type="dxa"/>
+            <w:tcW w:w="1238" w:type="dxa"/>
           </w:tcPr>
           <w:p>
             <w:pPr>
@@ -1874,7 +3417,69 @@
         </w:tc>
         <w:tc>
           <w:tcPr>
-            <w:tcW w:w="1558" w:type="dxa"/>
+            <w:tcW w:w="1238" w:type="dxa"/>
+          </w:tcPr>
+          <w:p>
+            <w:pPr>
+              <w:spacing w:line="360" w:lineRule="auto"/>
+            </w:pPr>
+          </w:p>
+        </w:tc>
+      </w:tr>
+      <w:tr>
+        <w:tc>
+          <w:tcPr>
+            <w:tcW w:w="2799" w:type="dxa"/>
+          </w:tcPr>
+          <w:p>
+            <w:pPr>
+              <w:spacing w:line="360" w:lineRule="auto"/>
+            </w:pPr>
+          </w:p>
+        </w:tc>
+        <w:tc>
+          <w:tcPr>
+            <w:tcW w:w="1256" w:type="dxa"/>
+          </w:tcPr>
+          <w:p>
+            <w:pPr>
+              <w:spacing w:line="360" w:lineRule="auto"/>
+            </w:pPr>
+          </w:p>
+        </w:tc>
+        <w:tc>
+          <w:tcPr>
+            <w:tcW w:w="1329" w:type="dxa"/>
+          </w:tcPr>
+          <w:p>
+            <w:pPr>
+              <w:spacing w:line="360" w:lineRule="auto"/>
+            </w:pPr>
+          </w:p>
+        </w:tc>
+        <w:tc>
+          <w:tcPr>
+            <w:tcW w:w="1485" w:type="dxa"/>
+          </w:tcPr>
+          <w:p>
+            <w:pPr>
+              <w:spacing w:line="360" w:lineRule="auto"/>
+            </w:pPr>
+          </w:p>
+        </w:tc>
+        <w:tc>
+          <w:tcPr>
+            <w:tcW w:w="1238" w:type="dxa"/>
+          </w:tcPr>
+          <w:p>
+            <w:pPr>
+              <w:spacing w:line="360" w:lineRule="auto"/>
+            </w:pPr>
+          </w:p>
+        </w:tc>
+        <w:tc>
+          <w:tcPr>
+            <w:tcW w:w="1238" w:type="dxa"/>
           </w:tcPr>
           <w:p>
             <w:pPr>
@@ -1892,6 +3497,20 @@
     </w:p>
     <w:p>
       <w:pPr>
+        <w:pStyle w:val="ab"/>
+        <w:numPr>
+          <w:ilvl w:val="1"/>
+          <w:numId w:val="6"/>
+        </w:numPr>
+      </w:pPr>
+      <w:bookmarkStart w:id="10" w:name="_Toc69670082"/>
+      <w:r>
+        <w:t>Постановка цели и задач</w:t>
+      </w:r>
+      <w:bookmarkEnd w:id="10"/>
+    </w:p>
+    <w:p>
+      <w:pPr>
         <w:spacing w:line="360" w:lineRule="auto"/>
         <w:ind w:firstLine="425"/>
       </w:pPr>
@@ -2007,7 +3626,6 @@
         </w:rPr>
       </w:pPr>
       <w:r>
-        <w:lastRenderedPageBreak/>
         <w:t>Реализация программного модуля</w:t>
       </w:r>
     </w:p>
@@ -2053,9 +3671,11 @@
           <w:numId w:val="6"/>
         </w:numPr>
       </w:pPr>
+      <w:bookmarkStart w:id="11" w:name="_Toc69670083"/>
       <w:r>
         <w:t>Конструкторский раздел</w:t>
       </w:r>
+      <w:bookmarkEnd w:id="11"/>
     </w:p>
     <w:p>
       <w:pPr>
@@ -2065,9 +3685,11 @@
           <w:numId w:val="6"/>
         </w:numPr>
       </w:pPr>
+      <w:bookmarkStart w:id="12" w:name="_Toc69670084"/>
       <w:r>
         <w:t>Выбор языка и среды программирования</w:t>
       </w:r>
+      <w:bookmarkEnd w:id="12"/>
     </w:p>
     <w:p>
       <w:pPr>
@@ -2077,9 +3699,11 @@
           <w:numId w:val="6"/>
         </w:numPr>
       </w:pPr>
+      <w:bookmarkStart w:id="13" w:name="_Toc69670085"/>
       <w:r>
         <w:t>связь программного модуля с другими компонентами</w:t>
       </w:r>
+      <w:bookmarkEnd w:id="13"/>
     </w:p>
     <w:p>
       <w:pPr>
@@ -2101,7 +3725,7 @@
 </file>
 
 <file path=word/numbering.xml><?xml version="1.0" encoding="utf-8"?>
-<w:numbering xmlns:wpc="http://schemas.microsoft.com/office/word/2010/wordprocessingCanvas" xmlns:cx="http://schemas.microsoft.com/office/drawing/2014/chartex" xmlns:cx1="http://schemas.microsoft.com/office/drawing/2015/9/8/chartex" xmlns:cx2="http://schemas.microsoft.com/office/drawing/2015/10/21/chartex" xmlns:cx3="http://schemas.microsoft.com/office/drawing/2016/5/9/chartex" xmlns:cx4="http://schemas.microsoft.com/office/drawing/2016/5/10/chartex" xmlns:cx5="http://schemas.microsoft.com/office/drawing/2016/5/11/chartex" xmlns:cx6="http://schemas.microsoft.com/office/drawing/2016/5/12/chartex" xmlns:cx7="http://schemas.microsoft.com/office/drawing/2016/5/13/chartex" xmlns:cx8="http://schemas.microsoft.com/office/drawing/2016/5/14/chartex" xmlns:mc="http://schemas.openxmlformats.org/markup-compatibility/2006" xmlns:aink="http://schemas.microsoft.com/office/drawing/2016/ink" xmlns:am3d="http://schemas.microsoft.com/office/drawing/2017/model3d" xmlns:o="urn:schemas-microsoft-com:office:office" xmlns:r="http://schemas.openxmlformats.org/officeDocument/2006/relationships" xmlns:m="http://schemas.openxmlformats.org/officeDocument/2006/math" xmlns:v="urn:schemas-microsoft-com:vml" xmlns:wp14="http://schemas.microsoft.com/office/word/2010/wordprocessingDrawing" xmlns:wp="http://schemas.openxmlformats.org/drawingml/2006/wordprocessingDrawing" xmlns:w10="urn:schemas-microsoft-com:office:word" xmlns:w="http://schemas.openxmlformats.org/wordprocessingml/2006/main" xmlns:w14="http://schemas.microsoft.com/office/word/2010/wordml" xmlns:w15="http://schemas.microsoft.com/office/word/2012/wordml" xmlns:w16cex="http://schemas.microsoft.com/office/word/2018/wordml/cex" xmlns:w16cid="http://schemas.microsoft.com/office/word/2016/wordml/cid" xmlns:w16="http://schemas.microsoft.com/office/word/2018/wordml" xmlns:w16sdtdh="http://schemas.microsoft.com/office/word/2020/wordml/sdtdatahash" xmlns:w16se="http://schemas.microsoft.com/office/word/2015/wordml/symex" xmlns:wpg="http://schemas.microsoft.com/office/word/2010/wordprocessingGroup" xmlns:wpi="http://schemas.microsoft.com/office/word/2010/wordprocessingInk" xmlns:wne="http://schemas.microsoft.com/office/word/2006/wordml" xmlns:wps="http://schemas.microsoft.com/office/word/2010/wordprocessingShape" mc:Ignorable="w14 w15 w16se w16cid w16 w16cex w16sdtdh wp14">
+<w:numbering xmlns:wpc="http://schemas.microsoft.com/office/word/2010/wordprocessingCanvas" xmlns:cx="http://schemas.microsoft.com/office/drawing/2014/chartex" xmlns:cx1="http://schemas.microsoft.com/office/drawing/2015/9/8/chartex" xmlns:cx2="http://schemas.microsoft.com/office/drawing/2015/10/21/chartex" xmlns:cx3="http://schemas.microsoft.com/office/drawing/2016/5/9/chartex" xmlns:cx4="http://schemas.microsoft.com/office/drawing/2016/5/10/chartex" xmlns:cx5="http://schemas.microsoft.com/office/drawing/2016/5/11/chartex" xmlns:cx6="http://schemas.microsoft.com/office/drawing/2016/5/12/chartex" xmlns:cx7="http://schemas.microsoft.com/office/drawing/2016/5/13/chartex" xmlns:cx8="http://schemas.microsoft.com/office/drawing/2016/5/14/chartex" xmlns:mc="http://schemas.openxmlformats.org/markup-compatibility/2006" xmlns:aink="http://schemas.microsoft.com/office/drawing/2016/ink" xmlns:am3d="http://schemas.microsoft.com/office/drawing/2017/model3d" xmlns:o="urn:schemas-microsoft-com:office:office" xmlns:r="http://schemas.openxmlformats.org/officeDocument/2006/relationships" xmlns:m="http://schemas.openxmlformats.org/officeDocument/2006/math" xmlns:v="urn:schemas-microsoft-com:vml" xmlns:wp14="http://schemas.microsoft.com/office/word/2010/wordprocessingDrawing" xmlns:wp="http://schemas.openxmlformats.org/drawingml/2006/wordprocessingDrawing" xmlns:w10="urn:schemas-microsoft-com:office:word" xmlns:w="http://schemas.openxmlformats.org/wordprocessingml/2006/main" xmlns:w14="http://schemas.microsoft.com/office/word/2010/wordml" xmlns:w15="http://schemas.microsoft.com/office/word/2012/wordml" xmlns:w16cid="http://schemas.microsoft.com/office/word/2016/wordml/cid" xmlns:w16se="http://schemas.microsoft.com/office/word/2015/wordml/symex" xmlns:wpg="http://schemas.microsoft.com/office/word/2010/wordprocessingGroup" xmlns:wpi="http://schemas.microsoft.com/office/word/2010/wordprocessingInk" xmlns:wne="http://schemas.microsoft.com/office/word/2006/wordml" xmlns:wps="http://schemas.microsoft.com/office/word/2010/wordprocessingShape" mc:Ignorable="w14 w15 w16se w16cid wp14">
   <w:abstractNum w:abstractNumId="0" w15:restartNumberingAfterBreak="0">
     <w:nsid w:val="00000002"/>
     <w:multiLevelType w:val="multilevel"/>
@@ -2685,6 +4309,127 @@
     </w:lvl>
   </w:abstractNum>
   <w:abstractNum w:abstractNumId="5" w15:restartNumberingAfterBreak="0">
+    <w:nsid w:val="3E0B668D"/>
+    <w:multiLevelType w:val="multilevel"/>
+    <w:tmpl w:val="62FA8984"/>
+    <w:lvl w:ilvl="0">
+      <w:start w:val="1"/>
+      <w:numFmt w:val="decimal"/>
+      <w:lvlText w:val="%1."/>
+      <w:lvlJc w:val="left"/>
+      <w:pPr>
+        <w:ind w:left="720" w:hanging="360"/>
+      </w:pPr>
+      <w:rPr>
+        <w:rFonts w:hint="default"/>
+      </w:rPr>
+    </w:lvl>
+    <w:lvl w:ilvl="1">
+      <w:start w:val="1"/>
+      <w:numFmt w:val="decimal"/>
+      <w:isLgl/>
+      <w:lvlText w:val="%1.%2"/>
+      <w:lvlJc w:val="left"/>
+      <w:pPr>
+        <w:ind w:left="750" w:hanging="390"/>
+      </w:pPr>
+      <w:rPr>
+        <w:rFonts w:hint="default"/>
+      </w:rPr>
+    </w:lvl>
+    <w:lvl w:ilvl="2">
+      <w:start w:val="1"/>
+      <w:numFmt w:val="decimal"/>
+      <w:isLgl/>
+      <w:lvlText w:val="%1.%2.%3"/>
+      <w:lvlJc w:val="left"/>
+      <w:pPr>
+        <w:ind w:left="1080" w:hanging="720"/>
+      </w:pPr>
+      <w:rPr>
+        <w:rFonts w:hint="default"/>
+      </w:rPr>
+    </w:lvl>
+    <w:lvl w:ilvl="3">
+      <w:start w:val="1"/>
+      <w:numFmt w:val="decimal"/>
+      <w:isLgl/>
+      <w:lvlText w:val="%1.%2.%3.%4"/>
+      <w:lvlJc w:val="left"/>
+      <w:pPr>
+        <w:ind w:left="1080" w:hanging="720"/>
+      </w:pPr>
+      <w:rPr>
+        <w:rFonts w:hint="default"/>
+      </w:rPr>
+    </w:lvl>
+    <w:lvl w:ilvl="4">
+      <w:start w:val="1"/>
+      <w:numFmt w:val="decimal"/>
+      <w:isLgl/>
+      <w:lvlText w:val="%1.%2.%3.%4.%5"/>
+      <w:lvlJc w:val="left"/>
+      <w:pPr>
+        <w:ind w:left="1440" w:hanging="1080"/>
+      </w:pPr>
+      <w:rPr>
+        <w:rFonts w:hint="default"/>
+      </w:rPr>
+    </w:lvl>
+    <w:lvl w:ilvl="5">
+      <w:start w:val="1"/>
+      <w:numFmt w:val="decimal"/>
+      <w:isLgl/>
+      <w:lvlText w:val="%1.%2.%3.%4.%5.%6"/>
+      <w:lvlJc w:val="left"/>
+      <w:pPr>
+        <w:ind w:left="1800" w:hanging="1440"/>
+      </w:pPr>
+      <w:rPr>
+        <w:rFonts w:hint="default"/>
+      </w:rPr>
+    </w:lvl>
+    <w:lvl w:ilvl="6">
+      <w:start w:val="1"/>
+      <w:numFmt w:val="decimal"/>
+      <w:isLgl/>
+      <w:lvlText w:val="%1.%2.%3.%4.%5.%6.%7"/>
+      <w:lvlJc w:val="left"/>
+      <w:pPr>
+        <w:ind w:left="1800" w:hanging="1440"/>
+      </w:pPr>
+      <w:rPr>
+        <w:rFonts w:hint="default"/>
+      </w:rPr>
+    </w:lvl>
+    <w:lvl w:ilvl="7">
+      <w:start w:val="1"/>
+      <w:numFmt w:val="decimal"/>
+      <w:isLgl/>
+      <w:lvlText w:val="%1.%2.%3.%4.%5.%6.%7.%8"/>
+      <w:lvlJc w:val="left"/>
+      <w:pPr>
+        <w:ind w:left="2160" w:hanging="1800"/>
+      </w:pPr>
+      <w:rPr>
+        <w:rFonts w:hint="default"/>
+      </w:rPr>
+    </w:lvl>
+    <w:lvl w:ilvl="8">
+      <w:start w:val="1"/>
+      <w:numFmt w:val="decimal"/>
+      <w:isLgl/>
+      <w:lvlText w:val="%1.%2.%3.%4.%5.%6.%7.%8.%9"/>
+      <w:lvlJc w:val="left"/>
+      <w:pPr>
+        <w:ind w:left="2160" w:hanging="1800"/>
+      </w:pPr>
+      <w:rPr>
+        <w:rFonts w:hint="default"/>
+      </w:rPr>
+    </w:lvl>
+  </w:abstractNum>
+  <w:abstractNum w:abstractNumId="6" w15:restartNumberingAfterBreak="0">
     <w:nsid w:val="60283C9E"/>
     <w:multiLevelType w:val="multilevel"/>
     <w:tmpl w:val="7B3E89F4"/>
@@ -2802,7 +4547,120 @@
       </w:rPr>
     </w:lvl>
   </w:abstractNum>
-  <w:abstractNum w:abstractNumId="6" w15:restartNumberingAfterBreak="0">
+  <w:abstractNum w:abstractNumId="7" w15:restartNumberingAfterBreak="0">
+    <w:nsid w:val="6CB535FA"/>
+    <w:multiLevelType w:val="hybridMultilevel"/>
+    <w:tmpl w:val="F4D2C85E"/>
+    <w:lvl w:ilvl="0" w:tplc="04190001">
+      <w:start w:val="1"/>
+      <w:numFmt w:val="bullet"/>
+      <w:lvlText w:val=""/>
+      <w:lvlJc w:val="left"/>
+      <w:pPr>
+        <w:ind w:left="720" w:hanging="360"/>
+      </w:pPr>
+      <w:rPr>
+        <w:rFonts w:ascii="Symbol" w:hAnsi="Symbol" w:hint="default"/>
+      </w:rPr>
+    </w:lvl>
+    <w:lvl w:ilvl="1" w:tplc="04190003" w:tentative="1">
+      <w:start w:val="1"/>
+      <w:numFmt w:val="bullet"/>
+      <w:lvlText w:val="o"/>
+      <w:lvlJc w:val="left"/>
+      <w:pPr>
+        <w:ind w:left="1440" w:hanging="360"/>
+      </w:pPr>
+      <w:rPr>
+        <w:rFonts w:ascii="Courier New" w:hAnsi="Courier New" w:cs="Courier New" w:hint="default"/>
+      </w:rPr>
+    </w:lvl>
+    <w:lvl w:ilvl="2" w:tplc="04190005" w:tentative="1">
+      <w:start w:val="1"/>
+      <w:numFmt w:val="bullet"/>
+      <w:lvlText w:val=""/>
+      <w:lvlJc w:val="left"/>
+      <w:pPr>
+        <w:ind w:left="2160" w:hanging="360"/>
+      </w:pPr>
+      <w:rPr>
+        <w:rFonts w:ascii="Wingdings" w:hAnsi="Wingdings" w:hint="default"/>
+      </w:rPr>
+    </w:lvl>
+    <w:lvl w:ilvl="3" w:tplc="04190001" w:tentative="1">
+      <w:start w:val="1"/>
+      <w:numFmt w:val="bullet"/>
+      <w:lvlText w:val=""/>
+      <w:lvlJc w:val="left"/>
+      <w:pPr>
+        <w:ind w:left="2880" w:hanging="360"/>
+      </w:pPr>
+      <w:rPr>
+        <w:rFonts w:ascii="Symbol" w:hAnsi="Symbol" w:hint="default"/>
+      </w:rPr>
+    </w:lvl>
+    <w:lvl w:ilvl="4" w:tplc="04190003" w:tentative="1">
+      <w:start w:val="1"/>
+      <w:numFmt w:val="bullet"/>
+      <w:lvlText w:val="o"/>
+      <w:lvlJc w:val="left"/>
+      <w:pPr>
+        <w:ind w:left="3600" w:hanging="360"/>
+      </w:pPr>
+      <w:rPr>
+        <w:rFonts w:ascii="Courier New" w:hAnsi="Courier New" w:cs="Courier New" w:hint="default"/>
+      </w:rPr>
+    </w:lvl>
+    <w:lvl w:ilvl="5" w:tplc="04190005" w:tentative="1">
+      <w:start w:val="1"/>
+      <w:numFmt w:val="bullet"/>
+      <w:lvlText w:val=""/>
+      <w:lvlJc w:val="left"/>
+      <w:pPr>
+        <w:ind w:left="4320" w:hanging="360"/>
+      </w:pPr>
+      <w:rPr>
+        <w:rFonts w:ascii="Wingdings" w:hAnsi="Wingdings" w:hint="default"/>
+      </w:rPr>
+    </w:lvl>
+    <w:lvl w:ilvl="6" w:tplc="04190001" w:tentative="1">
+      <w:start w:val="1"/>
+      <w:numFmt w:val="bullet"/>
+      <w:lvlText w:val=""/>
+      <w:lvlJc w:val="left"/>
+      <w:pPr>
+        <w:ind w:left="5040" w:hanging="360"/>
+      </w:pPr>
+      <w:rPr>
+        <w:rFonts w:ascii="Symbol" w:hAnsi="Symbol" w:hint="default"/>
+      </w:rPr>
+    </w:lvl>
+    <w:lvl w:ilvl="7" w:tplc="04190003" w:tentative="1">
+      <w:start w:val="1"/>
+      <w:numFmt w:val="bullet"/>
+      <w:lvlText w:val="o"/>
+      <w:lvlJc w:val="left"/>
+      <w:pPr>
+        <w:ind w:left="5760" w:hanging="360"/>
+      </w:pPr>
+      <w:rPr>
+        <w:rFonts w:ascii="Courier New" w:hAnsi="Courier New" w:cs="Courier New" w:hint="default"/>
+      </w:rPr>
+    </w:lvl>
+    <w:lvl w:ilvl="8" w:tplc="04190005" w:tentative="1">
+      <w:start w:val="1"/>
+      <w:numFmt w:val="bullet"/>
+      <w:lvlText w:val=""/>
+      <w:lvlJc w:val="left"/>
+      <w:pPr>
+        <w:ind w:left="6480" w:hanging="360"/>
+      </w:pPr>
+      <w:rPr>
+        <w:rFonts w:ascii="Wingdings" w:hAnsi="Wingdings" w:hint="default"/>
+      </w:rPr>
+    </w:lvl>
+  </w:abstractNum>
+  <w:abstractNum w:abstractNumId="8" w15:restartNumberingAfterBreak="0">
     <w:nsid w:val="7E9A2D39"/>
     <w:multiLevelType w:val="hybridMultilevel"/>
     <w:tmpl w:val="32AC5B94"/>
@@ -2889,13 +4747,13 @@
     </w:lvl>
   </w:abstractNum>
   <w:num w:numId="1">
-    <w:abstractNumId w:val="6"/>
+    <w:abstractNumId w:val="8"/>
   </w:num>
   <w:num w:numId="2">
     <w:abstractNumId w:val="3"/>
   </w:num>
   <w:num w:numId="3">
-    <w:abstractNumId w:val="5"/>
+    <w:abstractNumId w:val="6"/>
   </w:num>
   <w:num w:numId="4">
     <w:abstractNumId w:val="0"/>
@@ -2963,11 +4821,17 @@
   <w:num w:numId="7">
     <w:abstractNumId w:val="4"/>
   </w:num>
+  <w:num w:numId="8">
+    <w:abstractNumId w:val="5"/>
+  </w:num>
+  <w:num w:numId="9">
+    <w:abstractNumId w:val="7"/>
+  </w:num>
 </w:numbering>
 </file>
 
 <file path=word/styles.xml><?xml version="1.0" encoding="utf-8"?>
-<w:styles xmlns:mc="http://schemas.openxmlformats.org/markup-compatibility/2006" xmlns:r="http://schemas.openxmlformats.org/officeDocument/2006/relationships" xmlns:w="http://schemas.openxmlformats.org/wordprocessingml/2006/main" xmlns:w14="http://schemas.microsoft.com/office/word/2010/wordml" xmlns:w15="http://schemas.microsoft.com/office/word/2012/wordml" xmlns:w16cex="http://schemas.microsoft.com/office/word/2018/wordml/cex" xmlns:w16cid="http://schemas.microsoft.com/office/word/2016/wordml/cid" xmlns:w16="http://schemas.microsoft.com/office/word/2018/wordml" xmlns:w16sdtdh="http://schemas.microsoft.com/office/word/2020/wordml/sdtdatahash" xmlns:w16se="http://schemas.microsoft.com/office/word/2015/wordml/symex" mc:Ignorable="w14 w15 w16se w16cid w16 w16cex w16sdtdh">
+<w:styles xmlns:mc="http://schemas.openxmlformats.org/markup-compatibility/2006" xmlns:r="http://schemas.openxmlformats.org/officeDocument/2006/relationships" xmlns:w="http://schemas.openxmlformats.org/wordprocessingml/2006/main" xmlns:w14="http://schemas.microsoft.com/office/word/2010/wordml" xmlns:w15="http://schemas.microsoft.com/office/word/2012/wordml" xmlns:w16cid="http://schemas.microsoft.com/office/word/2016/wordml/cid" xmlns:w16se="http://schemas.microsoft.com/office/word/2015/wordml/symex" mc:Ignorable="w14 w15 w16se w16cid">
   <w:docDefaults>
     <w:rPrDefault>
       <w:rPr>
@@ -2983,7 +4847,7 @@
       </w:pPr>
     </w:pPrDefault>
   </w:docDefaults>
-  <w:latentStyles w:defLockedState="0" w:defUIPriority="99" w:defSemiHidden="0" w:defUnhideWhenUsed="0" w:defQFormat="0" w:count="376">
+  <w:latentStyles w:defLockedState="0" w:defUIPriority="99" w:defSemiHidden="0" w:defUnhideWhenUsed="0" w:defQFormat="0" w:count="375">
     <w:lsdException w:name="Normal" w:uiPriority="0" w:qFormat="1"/>
     <w:lsdException w:name="heading 1" w:uiPriority="9" w:qFormat="1"/>
     <w:lsdException w:name="heading 2" w:semiHidden="1" w:uiPriority="9" w:unhideWhenUsed="1" w:qFormat="1"/>
@@ -3359,7 +5223,6 @@
     <w:lsdException w:name="Smart Hyperlink" w:semiHidden="1" w:unhideWhenUsed="1"/>
     <w:lsdException w:name="Hashtag" w:semiHidden="1" w:unhideWhenUsed="1"/>
     <w:lsdException w:name="Unresolved Mention" w:semiHidden="1" w:unhideWhenUsed="1"/>
-    <w:lsdException w:name="Smart Link" w:semiHidden="1" w:unhideWhenUsed="1"/>
   </w:latentStyles>
   <w:style w:type="paragraph" w:default="1" w:styleId="a">
     <w:name w:val="Normal"/>
@@ -3395,7 +5258,6 @@
   <w:style w:type="character" w:default="1" w:styleId="a0">
     <w:name w:val="Default Paragraph Font"/>
     <w:uiPriority w:val="1"/>
-    <w:semiHidden/>
     <w:unhideWhenUsed/>
   </w:style>
   <w:style w:type="table" w:default="1" w:styleId="a1">
@@ -3652,6 +5514,52 @@
         <w:insideV w:val="single" w:sz="4" w:space="0" w:color="auto"/>
       </w:tblBorders>
     </w:tblPr>
+  </w:style>
+  <w:style w:type="paragraph" w:styleId="ae">
+    <w:name w:val="Balloon Text"/>
+    <w:basedOn w:val="a"/>
+    <w:link w:val="af"/>
+    <w:uiPriority w:val="99"/>
+    <w:semiHidden/>
+    <w:unhideWhenUsed/>
+    <w:rsid w:val="00075BD0"/>
+    <w:rPr>
+      <w:rFonts w:ascii="Segoe UI" w:hAnsi="Segoe UI" w:cs="Segoe UI"/>
+      <w:sz w:val="18"/>
+      <w:szCs w:val="18"/>
+    </w:rPr>
+  </w:style>
+  <w:style w:type="character" w:customStyle="1" w:styleId="af">
+    <w:name w:val="Текст выноски Знак"/>
+    <w:basedOn w:val="a0"/>
+    <w:link w:val="ae"/>
+    <w:uiPriority w:val="99"/>
+    <w:semiHidden/>
+    <w:rsid w:val="00075BD0"/>
+    <w:rPr>
+      <w:rFonts w:ascii="Segoe UI" w:eastAsia="Calibri" w:hAnsi="Segoe UI" w:cs="Segoe UI"/>
+      <w:sz w:val="18"/>
+      <w:szCs w:val="18"/>
+    </w:rPr>
+  </w:style>
+  <w:style w:type="paragraph" w:styleId="af0">
+    <w:name w:val="caption"/>
+    <w:basedOn w:val="a"/>
+    <w:next w:val="a"/>
+    <w:uiPriority w:val="35"/>
+    <w:unhideWhenUsed/>
+    <w:qFormat/>
+    <w:rsid w:val="001011B1"/>
+    <w:pPr>
+      <w:spacing w:after="200"/>
+    </w:pPr>
+    <w:rPr>
+      <w:i/>
+      <w:iCs/>
+      <w:color w:val="44546A" w:themeColor="text2"/>
+      <w:sz w:val="18"/>
+      <w:szCs w:val="18"/>
+    </w:rPr>
   </w:style>
 </w:styles>
 </file>

</xml_diff>